<commit_message>
updates power point and scripts
</commit_message>
<xml_diff>
--- a/Mtp experience.docx
+++ b/Mtp experience.docx
@@ -12,19 +12,11 @@
         </w:rPr>
       </w:pPr>
       <w:bookmarkStart w:id="0" w:name="_Toc96516893"/>
-      <w:proofErr w:type="spellStart"/>
-      <w:r>
-        <w:rPr>
-          <w:lang w:val="en-GB"/>
-        </w:rPr>
-        <w:t>Mtp</w:t>
-      </w:r>
-      <w:proofErr w:type="spellEnd"/>
-      <w:r>
-        <w:rPr>
-          <w:lang w:val="en-GB"/>
-        </w:rPr>
-        <w:t xml:space="preserve"> experience:</w:t>
+      <w:r>
+        <w:rPr>
+          <w:lang w:val="en-GB"/>
+        </w:rPr>
+        <w:t>Mtp experience:</w:t>
       </w:r>
       <w:bookmarkEnd w:id="0"/>
     </w:p>
@@ -35,14 +27,12 @@
           <w:lang w:val="en-GB"/>
         </w:rPr>
       </w:pPr>
-      <w:proofErr w:type="spellStart"/>
       <w:r>
         <w:rPr>
           <w:lang w:val="en-GB"/>
         </w:rPr>
         <w:t>HazelnutFSPM</w:t>
       </w:r>
-      <w:proofErr w:type="spellEnd"/>
       <w:r>
         <w:rPr>
           <w:lang w:val="en-GB"/>
@@ -833,21 +823,7 @@
         <w:rPr>
           <w:lang w:val="en-GB"/>
         </w:rPr>
-        <w:t xml:space="preserve"> is the </w:t>
-      </w:r>
-      <w:proofErr w:type="spellStart"/>
-      <w:r>
-        <w:rPr>
-          <w:lang w:val="en-GB"/>
-        </w:rPr>
-        <w:t>behavior</w:t>
-      </w:r>
-      <w:proofErr w:type="spellEnd"/>
-      <w:r>
-        <w:rPr>
-          <w:lang w:val="en-GB"/>
-        </w:rPr>
-        <w:t xml:space="preserve"> of lateral shoots?</w:t>
+        <w:t xml:space="preserve"> is the behavior of lateral shoots?</w:t>
       </w:r>
     </w:p>
     <w:p>
@@ -1086,21 +1062,7 @@
         <w:rPr>
           <w:lang w:val="en-GB"/>
         </w:rPr>
-        <w:t xml:space="preserve">With different </w:t>
-      </w:r>
-      <w:proofErr w:type="spellStart"/>
-      <w:r>
-        <w:rPr>
-          <w:lang w:val="en-GB"/>
-        </w:rPr>
-        <w:t>tecniques</w:t>
-      </w:r>
-      <w:proofErr w:type="spellEnd"/>
-      <w:r>
-        <w:rPr>
-          <w:lang w:val="en-GB"/>
-        </w:rPr>
-        <w:t>:</w:t>
+        <w:t>With different tecniques:</w:t>
       </w:r>
     </w:p>
     <w:p>
@@ -1134,14 +1096,12 @@
           <w:lang w:val="en-GB"/>
         </w:rPr>
       </w:pPr>
-      <w:proofErr w:type="spellStart"/>
       <w:r>
         <w:rPr>
           <w:lang w:val="en-GB"/>
         </w:rPr>
         <w:t>Glms</w:t>
       </w:r>
-      <w:proofErr w:type="spellEnd"/>
     </w:p>
     <w:p>
       <w:pPr>
@@ -1783,28 +1743,12 @@
           <w:lang w:val="en-GB"/>
         </w:rPr>
       </w:pPr>
-      <w:proofErr w:type="spellStart"/>
-      <w:r>
-        <w:rPr>
-          <w:lang w:val="en-GB"/>
-        </w:rPr>
-        <w:t>Glms</w:t>
-      </w:r>
-      <w:proofErr w:type="spellEnd"/>
-      <w:r>
-        <w:rPr>
-          <w:lang w:val="en-GB"/>
-        </w:rPr>
-        <w:t>/</w:t>
-      </w:r>
-      <w:proofErr w:type="spellStart"/>
-      <w:r>
-        <w:rPr>
-          <w:lang w:val="en-GB"/>
-        </w:rPr>
-        <w:t>markovian</w:t>
-      </w:r>
-      <w:proofErr w:type="spellEnd"/>
+      <w:r>
+        <w:rPr>
+          <w:lang w:val="en-GB"/>
+        </w:rPr>
+        <w:t>Glms/markovian</w:t>
+      </w:r>
     </w:p>
     <w:p>
       <w:pPr>
@@ -2621,14 +2565,12 @@
         </w:rPr>
         <w:t xml:space="preserve">NB_ in winter 2020 we did not know that hazelnut had sylleptic shoots. Indeed, because </w:t>
       </w:r>
-      <w:proofErr w:type="spellStart"/>
       <w:r>
         <w:rPr>
           <w:lang w:val="en-GB"/>
         </w:rPr>
         <w:t>sylleptics</w:t>
       </w:r>
-      <w:proofErr w:type="spellEnd"/>
       <w:r>
         <w:rPr>
           <w:lang w:val="en-GB"/>
@@ -2978,21 +2920,7 @@
               <w:rPr>
                 <w:lang w:val="en-GB"/>
               </w:rPr>
-              <w:t>? (</w:t>
-            </w:r>
-            <w:proofErr w:type="spellStart"/>
-            <w:r>
-              <w:rPr>
-                <w:lang w:val="en-GB"/>
-              </w:rPr>
-              <w:t>apicals</w:t>
-            </w:r>
-            <w:proofErr w:type="spellEnd"/>
-            <w:r>
-              <w:rPr>
-                <w:lang w:val="en-GB"/>
-              </w:rPr>
-              <w:t xml:space="preserve"> + laterals)</w:t>
+              <w:t>? (apicals + laterals)</w:t>
             </w:r>
           </w:p>
         </w:tc>
@@ -3270,35 +3198,7 @@
         <w:rPr>
           <w:lang w:val="en-GB"/>
         </w:rPr>
-        <w:t xml:space="preserve"> we can think about making just 2 class lengths merging </w:t>
-      </w:r>
-      <w:proofErr w:type="spellStart"/>
-      <w:r>
-        <w:rPr>
-          <w:lang w:val="en-GB"/>
-        </w:rPr>
-        <w:t>Sh</w:t>
-      </w:r>
-      <w:proofErr w:type="spellEnd"/>
-      <w:r>
-        <w:rPr>
-          <w:lang w:val="en-GB"/>
-        </w:rPr>
-        <w:t xml:space="preserve"> with Me and Lo with </w:t>
-      </w:r>
-      <w:proofErr w:type="spellStart"/>
-      <w:r>
-        <w:rPr>
-          <w:lang w:val="en-GB"/>
-        </w:rPr>
-        <w:t>VLo</w:t>
-      </w:r>
-      <w:proofErr w:type="spellEnd"/>
-      <w:r>
-        <w:rPr>
-          <w:lang w:val="en-GB"/>
-        </w:rPr>
-        <w:t xml:space="preserve"> (from 0 to 11 nodes and &gt;11 nodes). Note that initially, classes are defined from the length in cm and not from the number of nodes but</w:t>
+        <w:t xml:space="preserve"> we can think about making just 2 class lengths merging Sh with Me and Lo with VLo (from 0 to 11 nodes and &gt;11 nodes). Note that initially, classes are defined from the length in cm and not from the number of nodes but</w:t>
       </w:r>
       <w:r>
         <w:rPr>
@@ -3322,35 +3222,7 @@
         <w:rPr>
           <w:lang w:val="en-GB"/>
         </w:rPr>
-        <w:t xml:space="preserve"> node would essentially make a boundary between (</w:t>
-      </w:r>
-      <w:proofErr w:type="spellStart"/>
-      <w:r>
-        <w:rPr>
-          <w:lang w:val="en-GB"/>
-        </w:rPr>
-        <w:t>Sh</w:t>
-      </w:r>
-      <w:proofErr w:type="spellEnd"/>
-      <w:r>
-        <w:rPr>
-          <w:lang w:val="en-GB"/>
-        </w:rPr>
-        <w:t xml:space="preserve"> + Me) and (Lo + </w:t>
-      </w:r>
-      <w:proofErr w:type="spellStart"/>
-      <w:r>
-        <w:rPr>
-          <w:lang w:val="en-GB"/>
-        </w:rPr>
-        <w:t>VLo</w:t>
-      </w:r>
-      <w:proofErr w:type="spellEnd"/>
-      <w:r>
-        <w:rPr>
-          <w:lang w:val="en-GB"/>
-        </w:rPr>
-        <w:t>)</w:t>
+        <w:t xml:space="preserve"> node would essentially make a boundary between (Sh + Me) and (Lo + VLo)</w:t>
       </w:r>
       <w:r>
         <w:rPr>
@@ -3795,7 +3667,7 @@
         </w:rPr>
         <w:lastRenderedPageBreak/>
         <w:drawing>
-          <wp:anchor distT="0" distB="0" distL="114300" distR="114300" simplePos="0" relativeHeight="251672576" behindDoc="0" locked="0" layoutInCell="1" allowOverlap="1" wp14:anchorId="3309ABEB" wp14:editId="4AF17F9E">
+          <wp:anchor distT="0" distB="0" distL="114300" distR="114300" simplePos="0" relativeHeight="251672576" behindDoc="0" locked="0" layoutInCell="1" allowOverlap="1" wp14:anchorId="3309ABEB" wp14:editId="7E23ACCD">
             <wp:simplePos x="0" y="0"/>
             <wp:positionH relativeFrom="margin">
               <wp:align>center</wp:align>
@@ -3858,21 +3730,7 @@
         <w:rPr>
           <w:lang w:val="en-GB"/>
         </w:rPr>
-        <w:t>Laterals could also be proleptic (</w:t>
-      </w:r>
-      <w:proofErr w:type="spellStart"/>
-      <w:r>
-        <w:rPr>
-          <w:lang w:val="en-GB"/>
-        </w:rPr>
-        <w:t>blu</w:t>
-      </w:r>
-      <w:proofErr w:type="spellEnd"/>
-      <w:r>
-        <w:rPr>
-          <w:lang w:val="en-GB"/>
-        </w:rPr>
-        <w:t xml:space="preserve"> lines </w:t>
+        <w:t xml:space="preserve">Laterals could also be proleptic (blu lines </w:t>
       </w:r>
       <w:r>
         <w:rPr>
@@ -3984,298 +3842,53 @@
         <w:t>: lateral sylleptic shoots (bears catkins) grown in the same year of proleptic.</w:t>
       </w:r>
     </w:p>
-    <w:tbl>
-      <w:tblPr>
-        <w:tblStyle w:val="TableGrid"/>
-        <w:tblW w:w="5000" w:type="pct"/>
-        <w:tblLook w:val="04A0" w:firstRow="1" w:lastRow="0" w:firstColumn="1" w:lastColumn="0" w:noHBand="0" w:noVBand="1"/>
-      </w:tblPr>
-      <w:tblGrid>
-        <w:gridCol w:w="5228"/>
-        <w:gridCol w:w="5228"/>
-      </w:tblGrid>
-      <w:tr>
-        <w:tc>
-          <w:tcPr>
-            <w:tcW w:w="5000" w:type="pct"/>
-            <w:gridSpan w:val="2"/>
-          </w:tcPr>
-          <w:p>
-            <w:pPr>
-              <w:rPr>
-                <w:b/>
-                <w:bCs/>
-                <w:lang w:val="en-GB"/>
-              </w:rPr>
-            </w:pPr>
-            <w:r>
-              <w:rPr>
-                <w:lang w:val="en-GB"/>
-              </w:rPr>
-              <w:br w:type="page"/>
-            </w:r>
-            <w:r>
-              <w:rPr>
-                <w:b/>
-                <w:bCs/>
-                <w:lang w:val="en-GB"/>
-              </w:rPr>
-              <w:t xml:space="preserve">Description of </w:t>
-            </w:r>
-            <w:r>
-              <w:rPr>
-                <w:b/>
-                <w:bCs/>
-                <w:lang w:val="en-GB"/>
-              </w:rPr>
-              <w:t>lateral</w:t>
-            </w:r>
-            <w:r>
-              <w:rPr>
-                <w:b/>
-                <w:bCs/>
-                <w:lang w:val="en-GB"/>
-              </w:rPr>
-              <w:t xml:space="preserve"> shoot</w:t>
-            </w:r>
-          </w:p>
-        </w:tc>
-      </w:tr>
-      <w:tr>
-        <w:tc>
-          <w:tcPr>
-            <w:tcW w:w="2500" w:type="pct"/>
-          </w:tcPr>
-          <w:p>
-            <w:pPr>
-              <w:rPr>
-                <w:lang w:val="en-GB"/>
-              </w:rPr>
-            </w:pPr>
-            <w:r>
-              <w:rPr>
-                <w:lang w:val="en-GB"/>
-              </w:rPr>
-              <w:t xml:space="preserve">TOTAL number of </w:t>
-            </w:r>
-            <w:r>
-              <w:rPr>
-                <w:lang w:val="en-GB"/>
-              </w:rPr>
-              <w:t>lateral</w:t>
-            </w:r>
-            <w:r>
-              <w:rPr>
-                <w:lang w:val="en-GB"/>
-              </w:rPr>
-              <w:t xml:space="preserve"> shoots (</w:t>
-            </w:r>
-            <w:r>
-              <w:rPr>
-                <w:lang w:val="en-GB"/>
-              </w:rPr>
-              <w:t>year n+1</w:t>
-            </w:r>
-            <w:r>
-              <w:rPr>
-                <w:lang w:val="en-GB"/>
-              </w:rPr>
-              <w:t>)</w:t>
-            </w:r>
-          </w:p>
-        </w:tc>
-        <w:tc>
-          <w:tcPr>
-            <w:tcW w:w="2500" w:type="pct"/>
-          </w:tcPr>
-          <w:p>
-            <w:pPr>
-              <w:rPr>
-                <w:lang w:val="en-GB"/>
-              </w:rPr>
-            </w:pPr>
-            <w:r>
-              <w:rPr>
-                <w:lang w:val="en-GB"/>
-              </w:rPr>
-              <w:t>88</w:t>
-            </w:r>
-            <w:r>
-              <w:rPr>
-                <w:lang w:val="en-GB"/>
-              </w:rPr>
-              <w:t>6</w:t>
-            </w:r>
-          </w:p>
-        </w:tc>
-      </w:tr>
-      <w:tr>
-        <w:tc>
-          <w:tcPr>
-            <w:tcW w:w="2500" w:type="pct"/>
-          </w:tcPr>
-          <w:p>
-            <w:pPr>
-              <w:rPr>
-                <w:lang w:val="en-GB"/>
-              </w:rPr>
-            </w:pPr>
-            <w:r>
-              <w:rPr>
-                <w:lang w:val="en-GB"/>
-              </w:rPr>
-              <w:t>How many parent</w:t>
-            </w:r>
-            <w:r>
-              <w:rPr>
-                <w:lang w:val="en-GB"/>
-              </w:rPr>
-              <w:t>s</w:t>
-            </w:r>
-            <w:r>
-              <w:rPr>
-                <w:lang w:val="en-GB"/>
-              </w:rPr>
-              <w:t xml:space="preserve"> have at least 1 lateral</w:t>
-            </w:r>
-            <w:r>
-              <w:rPr>
-                <w:lang w:val="en-GB"/>
-              </w:rPr>
-              <w:t xml:space="preserve"> child</w:t>
-            </w:r>
-            <w:r>
-              <w:rPr>
-                <w:lang w:val="en-GB"/>
-              </w:rPr>
-              <w:t>?</w:t>
-            </w:r>
-          </w:p>
-        </w:tc>
-        <w:tc>
-          <w:tcPr>
-            <w:tcW w:w="2500" w:type="pct"/>
-          </w:tcPr>
-          <w:p>
-            <w:pPr>
-              <w:rPr>
-                <w:lang w:val="en-GB"/>
-              </w:rPr>
-            </w:pPr>
-            <w:r>
-              <w:rPr>
-                <w:lang w:val="en-GB"/>
-              </w:rPr>
-              <w:t>99</w:t>
-            </w:r>
-          </w:p>
-        </w:tc>
-      </w:tr>
-      <w:tr>
-        <w:tc>
-          <w:tcPr>
-            <w:tcW w:w="2500" w:type="pct"/>
-          </w:tcPr>
-          <w:p>
-            <w:pPr>
-              <w:rPr>
-                <w:lang w:val="en-GB"/>
-              </w:rPr>
-            </w:pPr>
-            <w:r>
-              <w:rPr>
-                <w:lang w:val="en-GB"/>
-              </w:rPr>
-              <w:t>How many buds</w:t>
-            </w:r>
-            <w:r>
-              <w:rPr>
-                <w:lang w:val="en-GB"/>
-              </w:rPr>
-              <w:t xml:space="preserve"> lateral buds </w:t>
-            </w:r>
-            <w:r>
-              <w:rPr>
-                <w:lang w:val="en-GB"/>
-              </w:rPr>
-              <w:t xml:space="preserve">are </w:t>
-            </w:r>
-            <w:r>
-              <w:rPr>
-                <w:lang w:val="en-GB"/>
-              </w:rPr>
-              <w:t xml:space="preserve">in </w:t>
-            </w:r>
-            <w:r>
-              <w:rPr>
-                <w:lang w:val="en-GB"/>
-              </w:rPr>
-              <w:t xml:space="preserve">the </w:t>
-            </w:r>
-            <w:r>
-              <w:rPr>
-                <w:lang w:val="en-GB"/>
-              </w:rPr>
-              <w:t>parental shoot?</w:t>
-            </w:r>
-          </w:p>
-        </w:tc>
-        <w:tc>
-          <w:tcPr>
-            <w:tcW w:w="2500" w:type="pct"/>
-          </w:tcPr>
-          <w:p>
-            <w:pPr>
-              <w:rPr>
-                <w:lang w:val="en-GB"/>
-              </w:rPr>
-            </w:pPr>
-            <w:r>
-              <w:rPr>
-                <w:lang w:val="en-GB"/>
-              </w:rPr>
-              <w:t>15</w:t>
-            </w:r>
-            <w:r>
-              <w:rPr>
-                <w:lang w:val="en-GB"/>
-              </w:rPr>
-              <w:t>94</w:t>
-            </w:r>
-            <w:r>
-              <w:rPr>
-                <w:lang w:val="en-GB"/>
-              </w:rPr>
-              <w:t xml:space="preserve"> (8</w:t>
-            </w:r>
-            <w:r>
-              <w:rPr>
-                <w:lang w:val="en-GB"/>
-              </w:rPr>
-              <w:t>43</w:t>
-            </w:r>
-            <w:r>
-              <w:rPr>
-                <w:lang w:val="en-GB"/>
-              </w:rPr>
-              <w:t xml:space="preserve"> in Proleptic, 7</w:t>
-            </w:r>
-            <w:r>
-              <w:rPr>
-                <w:lang w:val="en-GB"/>
-              </w:rPr>
-              <w:t>51</w:t>
-            </w:r>
-            <w:r>
-              <w:rPr>
-                <w:lang w:val="en-GB"/>
-              </w:rPr>
-              <w:t xml:space="preserve"> in Sylleptic)</w:t>
-            </w:r>
-          </w:p>
-        </w:tc>
-      </w:tr>
-    </w:tbl>
+    <w:p>
+      <w:pPr>
+        <w:rPr>
+          <w:lang w:val="en-GB"/>
+        </w:rPr>
+      </w:pPr>
+      <w:r>
+        <w:rPr>
+          <w:noProof/>
+        </w:rPr>
+        <w:drawing>
+          <wp:inline distT="0" distB="0" distL="0" distR="0" wp14:anchorId="2483A1A3" wp14:editId="2784EDBB">
+            <wp:extent cx="6645910" cy="1338580"/>
+            <wp:effectExtent l="0" t="0" r="2540" b="0"/>
+            <wp:docPr id="1" name="Picture 1" descr="Table&#10;&#10;Description automatically generated"/>
+            <wp:cNvGraphicFramePr>
+              <a:graphicFrameLocks xmlns:a="http://schemas.openxmlformats.org/drawingml/2006/main" noChangeAspect="1"/>
+            </wp:cNvGraphicFramePr>
+            <a:graphic xmlns:a="http://schemas.openxmlformats.org/drawingml/2006/main">
+              <a:graphicData uri="http://schemas.openxmlformats.org/drawingml/2006/picture">
+                <pic:pic xmlns:pic="http://schemas.openxmlformats.org/drawingml/2006/picture">
+                  <pic:nvPicPr>
+                    <pic:cNvPr id="1" name="Picture 1" descr="Table&#10;&#10;Description automatically generated"/>
+                    <pic:cNvPicPr/>
+                  </pic:nvPicPr>
+                  <pic:blipFill>
+                    <a:blip r:embed="rId16"/>
+                    <a:stretch>
+                      <a:fillRect/>
+                    </a:stretch>
+                  </pic:blipFill>
+                  <pic:spPr>
+                    <a:xfrm>
+                      <a:off x="0" y="0"/>
+                      <a:ext cx="6645910" cy="1338580"/>
+                    </a:xfrm>
+                    <a:prstGeom prst="rect">
+                      <a:avLst/>
+                    </a:prstGeom>
+                  </pic:spPr>
+                </pic:pic>
+              </a:graphicData>
+            </a:graphic>
+          </wp:inline>
+        </w:drawing>
+      </w:r>
+    </w:p>
     <w:p>
       <w:pPr>
         <w:rPr>
@@ -4303,6 +3916,11 @@
     </w:p>
     <w:p>
       <w:pPr>
+        <w:pStyle w:val="ListParagraph"/>
+        <w:numPr>
+          <w:ilvl w:val="0"/>
+          <w:numId w:val="10"/>
+        </w:numPr>
         <w:rPr>
           <w:color w:val="FF0000"/>
           <w:lang w:val="en-GB"/>
@@ -4313,80 +3931,200 @@
           <w:color w:val="FF0000"/>
           <w:lang w:val="en-GB"/>
         </w:rPr>
-        <w:t xml:space="preserve">Question3: how many </w:t>
-      </w:r>
-      <w:r>
+        <w:t xml:space="preserve">Question3: how many parents have at least 1 lateral child? </w:t>
+      </w:r>
+      <w:r>
+        <w:rPr>
+          <w:b/>
+          <w:bCs/>
+          <w:color w:val="000000" w:themeColor="text1"/>
+          <w:lang w:val="en-GB"/>
+        </w:rPr>
+        <w:t>99</w:t>
+      </w:r>
+    </w:p>
+    <w:p>
+      <w:pPr>
+        <w:pStyle w:val="ListParagraph"/>
+        <w:numPr>
+          <w:ilvl w:val="0"/>
+          <w:numId w:val="10"/>
+        </w:numPr>
         <w:rPr>
           <w:color w:val="FF0000"/>
           <w:lang w:val="en-GB"/>
         </w:rPr>
-        <w:t>parents</w:t>
-      </w:r>
+      </w:pPr>
       <w:r>
         <w:rPr>
           <w:color w:val="FF0000"/>
           <w:lang w:val="en-GB"/>
         </w:rPr>
-        <w:t xml:space="preserve"> have at least 1 lateral child? </w:t>
-      </w:r>
-      <w:r>
-        <w:rPr>
-          <w:lang w:val="en-GB"/>
-        </w:rPr>
-        <w:t>99</w:t>
-      </w:r>
-    </w:p>
-    <w:p>
-      <w:pPr>
+        <w:t xml:space="preserve">Question4: </w:t>
+      </w:r>
+      <w:r>
         <w:rPr>
           <w:color w:val="FF0000"/>
           <w:lang w:val="en-GB"/>
         </w:rPr>
-      </w:pPr>
+        <w:t>What</w:t>
+      </w:r>
       <w:r>
         <w:rPr>
           <w:color w:val="FF0000"/>
           <w:lang w:val="en-GB"/>
         </w:rPr>
-        <w:t xml:space="preserve">Question4: </w:t>
+        <w:t xml:space="preserve"> were the length class of those parent</w:t>
       </w:r>
       <w:r>
         <w:rPr>
           <w:color w:val="FF0000"/>
           <w:lang w:val="en-GB"/>
         </w:rPr>
-        <w:t>What</w:t>
+        <w:t>s</w:t>
       </w:r>
       <w:r>
         <w:rPr>
           <w:color w:val="FF0000"/>
           <w:lang w:val="en-GB"/>
         </w:rPr>
-        <w:t xml:space="preserve"> were the length class of those parent</w:t>
-      </w:r>
-      <w:r>
+        <w:t xml:space="preserve">? </w:t>
+      </w:r>
+      <w:r>
+        <w:rPr>
+          <w:b/>
+          <w:bCs/>
+          <w:color w:val="000000" w:themeColor="text1"/>
+          <w:lang w:val="en-GB"/>
+        </w:rPr>
+        <w:t>21sh, 25me, 28lo, 25vlo</w:t>
+      </w:r>
+    </w:p>
+    <w:p>
+      <w:pPr>
+        <w:pStyle w:val="ListParagraph"/>
+        <w:numPr>
+          <w:ilvl w:val="0"/>
+          <w:numId w:val="10"/>
+        </w:numPr>
         <w:rPr>
           <w:color w:val="FF0000"/>
           <w:lang w:val="en-GB"/>
         </w:rPr>
-        <w:t>s</w:t>
+      </w:pPr>
+      <w:r>
+        <w:rPr>
+          <w:noProof/>
+          <w:color w:val="000000" w:themeColor="text1"/>
+          <w:lang w:val="en-GB"/>
+        </w:rPr>
+        <w:drawing>
+          <wp:anchor distT="0" distB="0" distL="114300" distR="114300" simplePos="0" relativeHeight="251730944" behindDoc="0" locked="0" layoutInCell="1" allowOverlap="1" wp14:anchorId="3834ABFE" wp14:editId="22A3CDD8">
+            <wp:simplePos x="0" y="0"/>
+            <wp:positionH relativeFrom="margin">
+              <wp:align>right</wp:align>
+            </wp:positionH>
+            <wp:positionV relativeFrom="paragraph">
+              <wp:posOffset>238760</wp:posOffset>
+            </wp:positionV>
+            <wp:extent cx="6645910" cy="755650"/>
+            <wp:effectExtent l="0" t="0" r="2540" b="6350"/>
+            <wp:wrapTopAndBottom/>
+            <wp:docPr id="2" name="Picture 2"/>
+            <wp:cNvGraphicFramePr>
+              <a:graphicFrameLocks xmlns:a="http://schemas.openxmlformats.org/drawingml/2006/main" noChangeAspect="1"/>
+            </wp:cNvGraphicFramePr>
+            <a:graphic xmlns:a="http://schemas.openxmlformats.org/drawingml/2006/main">
+              <a:graphicData uri="http://schemas.openxmlformats.org/drawingml/2006/picture">
+                <pic:pic xmlns:pic="http://schemas.openxmlformats.org/drawingml/2006/picture">
+                  <pic:nvPicPr>
+                    <pic:cNvPr id="1" name=""/>
+                    <pic:cNvPicPr/>
+                  </pic:nvPicPr>
+                  <pic:blipFill>
+                    <a:blip r:embed="rId17" cstate="print">
+                      <a:extLst>
+                        <a:ext uri="{28A0092B-C50C-407E-A947-70E740481C1C}">
+                          <a14:useLocalDpi xmlns:a14="http://schemas.microsoft.com/office/drawing/2010/main" val="0"/>
+                        </a:ext>
+                      </a:extLst>
+                    </a:blip>
+                    <a:stretch>
+                      <a:fillRect/>
+                    </a:stretch>
+                  </pic:blipFill>
+                  <pic:spPr>
+                    <a:xfrm>
+                      <a:off x="0" y="0"/>
+                      <a:ext cx="6645910" cy="755650"/>
+                    </a:xfrm>
+                    <a:prstGeom prst="rect">
+                      <a:avLst/>
+                    </a:prstGeom>
+                  </pic:spPr>
+                </pic:pic>
+              </a:graphicData>
+            </a:graphic>
+          </wp:anchor>
+        </w:drawing>
       </w:r>
       <w:r>
         <w:rPr>
           <w:color w:val="FF0000"/>
           <w:lang w:val="en-GB"/>
         </w:rPr>
-        <w:t xml:space="preserve">? </w:t>
-      </w:r>
-      <w:r>
-        <w:rPr>
-          <w:lang w:val="en-GB"/>
-        </w:rPr>
-        <w:t>28LO, 25Me, 21Sh, 25VLo</w:t>
-      </w:r>
-    </w:p>
-    <w:p>
-      <w:pPr>
+        <w:t xml:space="preserve">Question5: What is the length class of new shoots? </w:t>
+      </w:r>
+      <w:r>
+        <w:rPr>
+          <w:b/>
+          <w:bCs/>
+          <w:color w:val="000000" w:themeColor="text1"/>
+          <w:lang w:val="en-GB"/>
+        </w:rPr>
+        <w:t>818sh, 63me, 3lo</w:t>
+      </w:r>
+    </w:p>
+    <w:p>
+      <w:pPr>
+        <w:rPr>
+          <w:lang w:val="en-GB"/>
+        </w:rPr>
+      </w:pPr>
+      <w:r>
+        <w:rPr>
+          <w:color w:val="000000" w:themeColor="text1"/>
+          <w:lang w:val="en-GB"/>
+        </w:rPr>
+        <w:t>Table4</w:t>
+      </w:r>
+      <w:r>
+        <w:rPr>
+          <w:color w:val="000000" w:themeColor="text1"/>
+          <w:lang w:val="en-GB"/>
+        </w:rPr>
+        <w:t>:</w:t>
+      </w:r>
+      <w:r>
+        <w:rPr>
+          <w:lang w:val="en-GB"/>
+        </w:rPr>
+        <w:t xml:space="preserve"> </w:t>
+      </w:r>
+      <w:r>
+        <w:rPr>
+          <w:lang w:val="en-GB"/>
+        </w:rPr>
+        <w:t>an overview of data regarding, lateral buds, from proleptic shoots, that sprouted.</w:t>
+      </w:r>
+    </w:p>
+    <w:p>
+      <w:pPr>
+        <w:pStyle w:val="ListParagraph"/>
+        <w:numPr>
+          <w:ilvl w:val="0"/>
+          <w:numId w:val="14"/>
+        </w:numPr>
         <w:rPr>
           <w:lang w:val="en-GB"/>
         </w:rPr>
@@ -4396,246 +4134,446 @@
           <w:color w:val="FF0000"/>
           <w:lang w:val="en-GB"/>
         </w:rPr>
-        <w:t xml:space="preserve">Question5: </w:t>
+        <w:t xml:space="preserve">Question 6: </w:t>
       </w:r>
       <w:r>
         <w:rPr>
           <w:color w:val="FF0000"/>
           <w:lang w:val="en-GB"/>
         </w:rPr>
-        <w:t>W</w:t>
+        <w:t>how many new shoots from sylleptic and how many from proleptic</w:t>
       </w:r>
       <w:r>
         <w:rPr>
           <w:color w:val="FF0000"/>
           <w:lang w:val="en-GB"/>
         </w:rPr>
-        <w:t>hat is the length class of new shoots?</w:t>
-      </w:r>
+        <w:t>?</w:t>
+      </w:r>
+      <w:r>
+        <w:rPr>
+          <w:lang w:val="en-GB"/>
+        </w:rPr>
+        <w:t xml:space="preserve"> </w:t>
+      </w:r>
+      <w:r>
+        <w:rPr>
+          <w:b/>
+          <w:bCs/>
+          <w:lang w:val="en-GB"/>
+        </w:rPr>
+        <w:t>30</w:t>
+      </w:r>
+      <w:r>
+        <w:rPr>
+          <w:b/>
+          <w:bCs/>
+          <w:lang w:val="en-GB"/>
+        </w:rPr>
+        <w:t>2</w:t>
+      </w:r>
+      <w:r>
+        <w:rPr>
+          <w:b/>
+          <w:bCs/>
+          <w:lang w:val="en-GB"/>
+        </w:rPr>
+        <w:t xml:space="preserve"> </w:t>
+      </w:r>
+      <w:r>
+        <w:rPr>
+          <w:lang w:val="en-GB"/>
+        </w:rPr>
+        <w:t xml:space="preserve">from buds in Sylleptic and </w:t>
+      </w:r>
+      <w:r>
+        <w:rPr>
+          <w:b/>
+          <w:bCs/>
+          <w:lang w:val="en-GB"/>
+        </w:rPr>
+        <w:t>58</w:t>
+      </w:r>
+      <w:r>
+        <w:rPr>
+          <w:b/>
+          <w:bCs/>
+          <w:lang w:val="en-GB"/>
+        </w:rPr>
+        <w:t>2</w:t>
+      </w:r>
+      <w:r>
+        <w:rPr>
+          <w:lang w:val="en-GB"/>
+        </w:rPr>
+        <w:t xml:space="preserve"> from buds in proleptic</w:t>
+      </w:r>
+      <w:r>
+        <w:rPr>
+          <w:lang w:val="en-GB"/>
+        </w:rPr>
+        <w:t>;</w:t>
+      </w:r>
+    </w:p>
+    <w:p>
+      <w:pPr>
+        <w:pStyle w:val="ListParagraph"/>
+        <w:numPr>
+          <w:ilvl w:val="0"/>
+          <w:numId w:val="12"/>
+        </w:numPr>
+        <w:rPr>
+          <w:lang w:val="en-GB"/>
+        </w:rPr>
+      </w:pPr>
       <w:r>
         <w:rPr>
           <w:color w:val="FF0000"/>
           <w:lang w:val="en-GB"/>
         </w:rPr>
+        <w:t xml:space="preserve">Question 7: how many M+V laterals </w:t>
+      </w:r>
+      <w:r>
+        <w:rPr>
+          <w:color w:val="FF0000"/>
+          <w:lang w:val="en-GB"/>
+        </w:rPr>
+        <w:t xml:space="preserve">are </w:t>
+      </w:r>
+      <w:r>
+        <w:rPr>
+          <w:color w:val="FF0000"/>
+          <w:lang w:val="en-GB"/>
+        </w:rPr>
+        <w:t xml:space="preserve">from sylleptic and from proleptic? </w:t>
+      </w:r>
+      <w:r>
+        <w:rPr>
+          <w:b/>
+          <w:bCs/>
+          <w:lang w:val="en-GB"/>
+        </w:rPr>
+        <w:t>5</w:t>
+      </w:r>
+      <w:r>
+        <w:rPr>
+          <w:b/>
+          <w:bCs/>
+          <w:lang w:val="en-GB"/>
+        </w:rPr>
+        <w:t>22</w:t>
+      </w:r>
+      <w:r>
+        <w:rPr>
+          <w:lang w:val="en-GB"/>
+        </w:rPr>
+        <w:t xml:space="preserve"> in Syl and </w:t>
+      </w:r>
+      <w:r>
+        <w:rPr>
+          <w:b/>
+          <w:bCs/>
+          <w:lang w:val="en-GB"/>
+        </w:rPr>
+        <w:t>698</w:t>
+      </w:r>
+      <w:r>
+        <w:rPr>
+          <w:lang w:val="en-GB"/>
+        </w:rPr>
+        <w:t xml:space="preserve"> in Prol</w:t>
+      </w:r>
+    </w:p>
+    <w:p>
+      <w:pPr>
+        <w:pStyle w:val="ListParagraph"/>
+        <w:numPr>
+          <w:ilvl w:val="0"/>
+          <w:numId w:val="12"/>
+        </w:numPr>
+        <w:rPr>
+          <w:lang w:val="en-GB"/>
+        </w:rPr>
+      </w:pPr>
+      <w:r>
+        <w:rPr>
+          <w:color w:val="FF0000"/>
+          <w:lang w:val="en-GB"/>
+        </w:rPr>
+        <w:t xml:space="preserve">Question 8: what is the % of V and M buds developed in sylleptic and in proleptic? </w:t>
+      </w:r>
+      <w:r>
+        <w:rPr>
+          <w:b/>
+          <w:bCs/>
+          <w:lang w:val="en-GB"/>
+        </w:rPr>
+        <w:t>50</w:t>
+      </w:r>
+      <w:r>
+        <w:rPr>
+          <w:b/>
+          <w:bCs/>
+          <w:lang w:val="en-GB"/>
+        </w:rPr>
+        <w:t>%</w:t>
+      </w:r>
+      <w:r>
+        <w:rPr>
+          <w:lang w:val="en-GB"/>
+        </w:rPr>
+        <w:t xml:space="preserve"> in Syl and </w:t>
+      </w:r>
+      <w:r>
+        <w:rPr>
+          <w:b/>
+          <w:bCs/>
+          <w:lang w:val="en-GB"/>
+        </w:rPr>
+        <w:t>80</w:t>
+      </w:r>
+      <w:r>
+        <w:rPr>
+          <w:lang w:val="en-GB"/>
+        </w:rPr>
+        <w:t>% in Prol</w:t>
+      </w:r>
+    </w:p>
+    <w:p>
+      <w:pPr>
+        <w:pStyle w:val="ListParagraph"/>
+        <w:numPr>
+          <w:ilvl w:val="0"/>
+          <w:numId w:val="12"/>
+        </w:numPr>
+        <w:rPr>
+          <w:lang w:val="en-GB"/>
+        </w:rPr>
+      </w:pPr>
+      <w:r>
+        <w:rPr>
+          <w:color w:val="FF0000"/>
+          <w:lang w:val="en-GB"/>
+        </w:rPr>
+        <w:t xml:space="preserve">Question 9: How many shoots developed from B or C (errors)? </w:t>
+      </w:r>
+      <w:r>
+        <w:rPr>
+          <w:b/>
+          <w:bCs/>
+          <w:lang w:val="en-GB"/>
+        </w:rPr>
+        <w:t>5</w:t>
+      </w:r>
+      <w:r>
+        <w:rPr>
+          <w:b/>
+          <w:bCs/>
+          <w:lang w:val="en-GB"/>
+        </w:rPr>
+        <w:t>%</w:t>
+      </w:r>
+    </w:p>
+    <w:p>
+      <w:pPr>
+        <w:pStyle w:val="ListParagraph"/>
+        <w:rPr>
+          <w:lang w:val="en-GB"/>
+        </w:rPr>
+      </w:pPr>
+    </w:p>
+    <w:p>
+      <w:pPr>
+        <w:pStyle w:val="ListParagraph"/>
+        <w:rPr>
+          <w:lang w:val="en-GB"/>
+        </w:rPr>
+      </w:pPr>
+    </w:p>
+    <w:p>
+      <w:pPr>
+        <w:pStyle w:val="ListParagraph"/>
+        <w:rPr>
+          <w:lang w:val="en-GB"/>
+        </w:rPr>
+      </w:pPr>
+    </w:p>
+    <w:p>
+      <w:pPr>
+        <w:pStyle w:val="ListParagraph"/>
+        <w:rPr>
+          <w:lang w:val="en-GB"/>
+        </w:rPr>
+      </w:pPr>
+    </w:p>
+    <w:p>
+      <w:pPr>
+        <w:pStyle w:val="ListParagraph"/>
+        <w:rPr>
+          <w:lang w:val="en-GB"/>
+        </w:rPr>
+      </w:pPr>
+    </w:p>
+    <w:p>
+      <w:pPr>
+        <w:pStyle w:val="ListParagraph"/>
+        <w:rPr>
+          <w:lang w:val="en-GB"/>
+        </w:rPr>
+      </w:pPr>
+    </w:p>
+    <w:p>
+      <w:pPr>
+        <w:rPr>
+          <w:noProof/>
+          <w:lang w:val="en-GB"/>
+        </w:rPr>
+      </w:pPr>
+    </w:p>
+    <w:p>
+      <w:pPr>
+        <w:rPr>
+          <w:lang w:val="en-GB"/>
+        </w:rPr>
+      </w:pPr>
+      <w:r>
+        <w:rPr>
+          <w:noProof/>
+        </w:rPr>
+        <w:lastRenderedPageBreak/>
+        <w:drawing>
+          <wp:anchor distT="0" distB="0" distL="114300" distR="114300" simplePos="0" relativeHeight="251731968" behindDoc="0" locked="0" layoutInCell="1" allowOverlap="1" wp14:anchorId="718E8D57" wp14:editId="7AFDCA9E">
+            <wp:simplePos x="0" y="0"/>
+            <wp:positionH relativeFrom="margin">
+              <wp:align>right</wp:align>
+            </wp:positionH>
+            <wp:positionV relativeFrom="paragraph">
+              <wp:posOffset>0</wp:posOffset>
+            </wp:positionV>
+            <wp:extent cx="6645910" cy="1417955"/>
+            <wp:effectExtent l="0" t="0" r="2540" b="0"/>
+            <wp:wrapTopAndBottom/>
+            <wp:docPr id="4" name="Picture 4" descr="Table&#10;&#10;Description automatically generated"/>
+            <wp:cNvGraphicFramePr>
+              <a:graphicFrameLocks xmlns:a="http://schemas.openxmlformats.org/drawingml/2006/main" noChangeAspect="1"/>
+            </wp:cNvGraphicFramePr>
+            <a:graphic xmlns:a="http://schemas.openxmlformats.org/drawingml/2006/main">
+              <a:graphicData uri="http://schemas.openxmlformats.org/drawingml/2006/picture">
+                <pic:pic xmlns:pic="http://schemas.openxmlformats.org/drawingml/2006/picture">
+                  <pic:nvPicPr>
+                    <pic:cNvPr id="4" name="Picture 4" descr="Table&#10;&#10;Description automatically generated"/>
+                    <pic:cNvPicPr/>
+                  </pic:nvPicPr>
+                  <pic:blipFill>
+                    <a:blip r:embed="rId18" cstate="print">
+                      <a:extLst>
+                        <a:ext uri="{28A0092B-C50C-407E-A947-70E740481C1C}">
+                          <a14:useLocalDpi xmlns:a14="http://schemas.microsoft.com/office/drawing/2010/main" val="0"/>
+                        </a:ext>
+                      </a:extLst>
+                    </a:blip>
+                    <a:stretch>
+                      <a:fillRect/>
+                    </a:stretch>
+                  </pic:blipFill>
+                  <pic:spPr>
+                    <a:xfrm>
+                      <a:off x="0" y="0"/>
+                      <a:ext cx="6645910" cy="1417955"/>
+                    </a:xfrm>
+                    <a:prstGeom prst="rect">
+                      <a:avLst/>
+                    </a:prstGeom>
+                  </pic:spPr>
+                </pic:pic>
+              </a:graphicData>
+            </a:graphic>
+          </wp:anchor>
+        </w:drawing>
+      </w:r>
+      <w:r>
+        <w:rPr>
+          <w:noProof/>
+          <w:lang w:val="en-GB"/>
+        </w:rPr>
+        <w:t xml:space="preserve"> T</w:t>
+      </w:r>
+      <w:r>
+        <w:rPr>
+          <w:color w:val="000000" w:themeColor="text1"/>
+          <w:lang w:val="en-GB"/>
+        </w:rPr>
+        <w:t>able</w:t>
+      </w:r>
+      <w:r>
+        <w:rPr>
+          <w:color w:val="000000" w:themeColor="text1"/>
+          <w:lang w:val="en-GB"/>
+        </w:rPr>
+        <w:t>5</w:t>
+      </w:r>
+      <w:r>
+        <w:rPr>
+          <w:color w:val="000000" w:themeColor="text1"/>
+          <w:lang w:val="en-GB"/>
+        </w:rPr>
+        <w:t>:</w:t>
+      </w:r>
+      <w:r>
+        <w:rPr>
+          <w:lang w:val="en-GB"/>
+        </w:rPr>
+        <w:t xml:space="preserve"> an overview of the relations between parental and </w:t>
+      </w:r>
+      <w:r>
+        <w:rPr>
+          <w:lang w:val="en-GB"/>
+        </w:rPr>
+        <w:t>CHILDS sprout from PROLEPTIC shoots.</w:t>
+      </w:r>
+    </w:p>
+    <w:p>
+      <w:pPr>
+        <w:pStyle w:val="ListParagraph"/>
+        <w:numPr>
+          <w:ilvl w:val="0"/>
+          <w:numId w:val="13"/>
+        </w:numPr>
+        <w:rPr>
+          <w:lang w:val="en-GB"/>
+        </w:rPr>
+      </w:pPr>
+      <w:r>
+        <w:rPr>
+          <w:color w:val="FF0000"/>
+          <w:lang w:val="en-GB"/>
+        </w:rPr>
+        <w:t xml:space="preserve">Question 10: what is the relationship between </w:t>
+      </w:r>
+      <w:r>
+        <w:rPr>
+          <w:color w:val="FF0000"/>
+          <w:lang w:val="en-GB"/>
+        </w:rPr>
+        <w:t xml:space="preserve">the </w:t>
+      </w:r>
+      <w:r>
+        <w:rPr>
+          <w:color w:val="FF0000"/>
+          <w:lang w:val="en-GB"/>
+        </w:rPr>
+        <w:t>length of parents (PROLEPTIC) and length of lateral?</w:t>
+      </w:r>
+      <w:r>
+        <w:rPr>
+          <w:lang w:val="en-GB"/>
+        </w:rPr>
         <w:t xml:space="preserve"> </w:t>
       </w:r>
-      <w:r>
-        <w:rPr>
-          <w:lang w:val="en-GB"/>
-        </w:rPr>
-        <w:t>3Lo, 6</w:t>
-      </w:r>
-      <w:r>
-        <w:rPr>
-          <w:lang w:val="en-GB"/>
-        </w:rPr>
-        <w:t>3</w:t>
-      </w:r>
-      <w:r>
-        <w:rPr>
-          <w:lang w:val="en-GB"/>
-        </w:rPr>
-        <w:t>Me, 81</w:t>
-      </w:r>
-      <w:r>
-        <w:rPr>
-          <w:lang w:val="en-GB"/>
-        </w:rPr>
-        <w:t>8</w:t>
-      </w:r>
-      <w:r>
-        <w:rPr>
-          <w:lang w:val="en-GB"/>
-        </w:rPr>
-        <w:t>Sh</w:t>
-      </w:r>
-    </w:p>
-    <w:p>
-      <w:pPr>
-        <w:rPr>
-          <w:lang w:val="en-GB"/>
-        </w:rPr>
-      </w:pPr>
-      <w:r>
-        <w:rPr>
-          <w:color w:val="FF0000"/>
-          <w:lang w:val="en-GB"/>
-        </w:rPr>
-        <w:t xml:space="preserve">Question 6: </w:t>
-      </w:r>
-      <w:r>
-        <w:rPr>
-          <w:color w:val="FF0000"/>
-          <w:lang w:val="en-GB"/>
-        </w:rPr>
-        <w:t>how many new shoots from sylleptic and how many from proleptic</w:t>
-      </w:r>
-      <w:r>
-        <w:rPr>
-          <w:color w:val="FF0000"/>
-          <w:lang w:val="en-GB"/>
-        </w:rPr>
-        <w:t>?</w:t>
-      </w:r>
-      <w:r>
-        <w:rPr>
-          <w:lang w:val="en-GB"/>
-        </w:rPr>
-        <w:t xml:space="preserve"> </w:t>
-      </w:r>
-      <w:r>
-        <w:rPr>
-          <w:lang w:val="en-GB"/>
-        </w:rPr>
-        <w:t>303</w:t>
-      </w:r>
-      <w:r>
-        <w:rPr>
-          <w:lang w:val="en-GB"/>
-        </w:rPr>
-        <w:t xml:space="preserve"> from buds in Sylleptic and 58</w:t>
-      </w:r>
-      <w:r>
-        <w:rPr>
-          <w:lang w:val="en-GB"/>
-        </w:rPr>
-        <w:t>2</w:t>
-      </w:r>
-      <w:r>
-        <w:rPr>
-          <w:lang w:val="en-GB"/>
-        </w:rPr>
-        <w:t xml:space="preserve"> from buds in proleptic</w:t>
-      </w:r>
-    </w:p>
-    <w:p>
-      <w:pPr>
-        <w:rPr>
-          <w:lang w:val="en-GB"/>
-        </w:rPr>
-      </w:pPr>
-      <w:r>
-        <w:rPr>
-          <w:color w:val="FF0000"/>
-          <w:lang w:val="en-GB"/>
-        </w:rPr>
-        <w:t xml:space="preserve">Question 7: how many M+V laterals </w:t>
-      </w:r>
-      <w:r>
-        <w:rPr>
-          <w:color w:val="FF0000"/>
-          <w:lang w:val="en-GB"/>
-        </w:rPr>
-        <w:t xml:space="preserve">are </w:t>
-      </w:r>
-      <w:r>
-        <w:rPr>
-          <w:color w:val="FF0000"/>
-          <w:lang w:val="en-GB"/>
-        </w:rPr>
-        <w:t xml:space="preserve">from sylleptic and from proleptic? </w:t>
-      </w:r>
-      <w:r>
-        <w:rPr>
-          <w:lang w:val="en-GB"/>
-        </w:rPr>
-        <w:t>5</w:t>
-      </w:r>
-      <w:r>
-        <w:rPr>
-          <w:lang w:val="en-GB"/>
-        </w:rPr>
-        <w:t>22</w:t>
-      </w:r>
-      <w:r>
-        <w:rPr>
-          <w:lang w:val="en-GB"/>
-        </w:rPr>
-        <w:t xml:space="preserve"> in Syl and </w:t>
-      </w:r>
-      <w:r>
-        <w:rPr>
-          <w:lang w:val="en-GB"/>
-        </w:rPr>
-        <w:t>698</w:t>
-      </w:r>
-      <w:r>
-        <w:rPr>
-          <w:lang w:val="en-GB"/>
-        </w:rPr>
-        <w:t xml:space="preserve"> in </w:t>
-      </w:r>
-      <w:proofErr w:type="spellStart"/>
-      <w:r>
-        <w:rPr>
-          <w:lang w:val="en-GB"/>
-        </w:rPr>
-        <w:t>Prol</w:t>
-      </w:r>
-      <w:proofErr w:type="spellEnd"/>
-    </w:p>
-    <w:p>
-      <w:pPr>
-        <w:rPr>
-          <w:lang w:val="en-GB"/>
-        </w:rPr>
-      </w:pPr>
-      <w:r>
-        <w:rPr>
-          <w:color w:val="FF0000"/>
-          <w:lang w:val="en-GB"/>
-        </w:rPr>
-        <w:t xml:space="preserve">Question 8: what is the % of V and M buds developed in sylleptic and in proleptic? </w:t>
-      </w:r>
-      <w:r>
-        <w:rPr>
-          <w:lang w:val="en-GB"/>
-        </w:rPr>
-        <w:t>50</w:t>
-      </w:r>
-      <w:r>
-        <w:rPr>
-          <w:lang w:val="en-GB"/>
-        </w:rPr>
-        <w:t xml:space="preserve">% in Syl and 80% in </w:t>
-      </w:r>
-      <w:proofErr w:type="spellStart"/>
-      <w:r>
-        <w:rPr>
-          <w:lang w:val="en-GB"/>
-        </w:rPr>
-        <w:t>Prol</w:t>
-      </w:r>
-      <w:proofErr w:type="spellEnd"/>
-    </w:p>
-    <w:p>
-      <w:pPr>
-        <w:rPr>
-          <w:lang w:val="en-GB"/>
-        </w:rPr>
-      </w:pPr>
-      <w:r>
-        <w:rPr>
-          <w:color w:val="FF0000"/>
-          <w:lang w:val="en-GB"/>
-        </w:rPr>
-        <w:t xml:space="preserve">Question 9: How many shoots developed from B or C (errors)? </w:t>
-      </w:r>
-      <w:r>
-        <w:rPr>
-          <w:lang w:val="en-GB"/>
-        </w:rPr>
-        <w:t>5.08</w:t>
-      </w:r>
-      <w:r>
-        <w:rPr>
-          <w:lang w:val="en-GB"/>
-        </w:rPr>
-        <w:t>%</w:t>
-      </w:r>
-    </w:p>
-    <w:p>
-      <w:pPr>
+    </w:p>
+    <w:p>
+      <w:pPr>
+        <w:ind w:left="360"/>
         <w:rPr>
           <w:lang w:val="en-GB"/>
         </w:rPr>
@@ -4643,15 +4581,16 @@
       <w:r>
         <w:rPr>
           <w:noProof/>
+          <w:highlight w:val="yellow"/>
         </w:rPr>
         <w:drawing>
-          <wp:anchor distT="0" distB="0" distL="114300" distR="114300" simplePos="0" relativeHeight="251703296" behindDoc="0" locked="0" layoutInCell="1" allowOverlap="1" wp14:anchorId="5DC5A62D" wp14:editId="60C58717">
+          <wp:anchor distT="0" distB="0" distL="114300" distR="114300" simplePos="0" relativeHeight="251703296" behindDoc="0" locked="0" layoutInCell="1" allowOverlap="1" wp14:anchorId="5DC5A62D" wp14:editId="480FA379">
             <wp:simplePos x="0" y="0"/>
             <wp:positionH relativeFrom="margin">
               <wp:align>center</wp:align>
             </wp:positionH>
             <wp:positionV relativeFrom="paragraph">
-              <wp:posOffset>395951</wp:posOffset>
+              <wp:posOffset>400050</wp:posOffset>
             </wp:positionV>
             <wp:extent cx="3649980" cy="2737485"/>
             <wp:effectExtent l="0" t="0" r="7620" b="5715"/>
@@ -4670,7 +4609,7 @@
                     </pic:cNvPicPr>
                   </pic:nvPicPr>
                   <pic:blipFill>
-                    <a:blip r:embed="rId16" cstate="print">
+                    <a:blip r:embed="rId19" cstate="print">
                       <a:extLst>
                         <a:ext uri="{28A0092B-C50C-407E-A947-70E740481C1C}">
                           <a14:useLocalDpi xmlns:a14="http://schemas.microsoft.com/office/drawing/2010/main" val="0"/>
@@ -4709,105 +4648,113 @@
       </w:r>
       <w:r>
         <w:rPr>
+          <w:highlight w:val="yellow"/>
+          <w:lang w:val="en-GB"/>
+        </w:rPr>
+        <w:t xml:space="preserve">NB: </w:t>
+      </w:r>
+      <w:r>
+        <w:rPr>
+          <w:highlight w:val="yellow"/>
+          <w:lang w:val="en-GB"/>
+        </w:rPr>
+        <w:t xml:space="preserve">I chose </w:t>
+      </w:r>
+      <w:r>
+        <w:rPr>
+          <w:highlight w:val="yellow"/>
+          <w:lang w:val="en-GB"/>
+        </w:rPr>
+        <w:t xml:space="preserve">to use </w:t>
+      </w:r>
+      <w:r>
+        <w:rPr>
+          <w:highlight w:val="yellow"/>
+          <w:lang w:val="en-GB"/>
+        </w:rPr>
+        <w:t>the proleptic because I don’t know the length of sylleptic and I do not know the rank nodes of syllep</w:t>
+      </w:r>
+      <w:r>
+        <w:rPr>
+          <w:highlight w:val="yellow"/>
+          <w:lang w:val="en-GB"/>
+        </w:rPr>
+        <w:t>t</w:t>
+      </w:r>
+      <w:r>
+        <w:rPr>
+          <w:highlight w:val="yellow"/>
+          <w:lang w:val="en-GB"/>
+        </w:rPr>
+        <w:t>ic</w:t>
+      </w:r>
+      <w:r>
+        <w:rPr>
+          <w:lang w:val="en-GB"/>
+        </w:rPr>
+        <w:t>.</w:t>
+      </w:r>
+    </w:p>
+    <w:p>
+      <w:pPr>
+        <w:rPr>
+          <w:lang w:val="en-GB"/>
+        </w:rPr>
+      </w:pPr>
+      <w:r>
+        <w:rPr>
+          <w:lang w:val="en-GB"/>
+        </w:rPr>
+        <w:t xml:space="preserve">Fig. </w:t>
+      </w:r>
+      <w:r>
+        <w:rPr>
+          <w:lang w:val="en-GB"/>
+        </w:rPr>
+        <w:t>7</w:t>
+      </w:r>
+      <w:r>
+        <w:rPr>
+          <w:lang w:val="en-GB"/>
+        </w:rPr>
+        <w:t>: percentage of lateral child</w:t>
+      </w:r>
+      <w:r>
+        <w:rPr>
+          <w:lang w:val="en-GB"/>
+        </w:rPr>
+        <w:t xml:space="preserve"> (from buds in PROLEPTIC) </w:t>
+      </w:r>
+      <w:r>
+        <w:rPr>
+          <w:lang w:val="en-GB"/>
+        </w:rPr>
+        <w:t>class length per each parental</w:t>
+      </w:r>
+      <w:r>
+        <w:rPr>
+          <w:lang w:val="en-GB"/>
+        </w:rPr>
+        <w:t xml:space="preserve"> </w:t>
+      </w:r>
+      <w:r>
+        <w:rPr>
+          <w:lang w:val="en-GB"/>
+        </w:rPr>
+        <w:t xml:space="preserve">class length </w:t>
+      </w:r>
+    </w:p>
+    <w:p>
+      <w:pPr>
+        <w:rPr>
           <w:color w:val="FF0000"/>
           <w:lang w:val="en-GB"/>
         </w:rPr>
-        <w:t xml:space="preserve">Question 10: what is the relationship between </w:t>
-      </w:r>
-      <w:r>
-        <w:rPr>
-          <w:color w:val="FF0000"/>
-          <w:lang w:val="en-GB"/>
-        </w:rPr>
-        <w:t xml:space="preserve">the </w:t>
-      </w:r>
-      <w:r>
-        <w:rPr>
-          <w:color w:val="FF0000"/>
-          <w:lang w:val="en-GB"/>
-        </w:rPr>
-        <w:t>length of parents (PROLEPTIC) and length of lateral?</w:t>
-      </w:r>
-      <w:r>
-        <w:rPr>
-          <w:lang w:val="en-GB"/>
-        </w:rPr>
-        <w:t xml:space="preserve"> I chose the proleptic because I don’t know the length of sylleptic and I do not know the rank nodes of syllep</w:t>
-      </w:r>
-      <w:r>
-        <w:rPr>
-          <w:lang w:val="en-GB"/>
-        </w:rPr>
-        <w:t>t</w:t>
-      </w:r>
-      <w:r>
-        <w:rPr>
-          <w:lang w:val="en-GB"/>
-        </w:rPr>
-        <w:t>ic</w:t>
-      </w:r>
-    </w:p>
-    <w:p>
-      <w:pPr>
-        <w:rPr>
-          <w:lang w:val="en-GB"/>
-        </w:rPr>
-      </w:pPr>
-      <w:r>
-        <w:rPr>
-          <w:lang w:val="en-GB"/>
-        </w:rPr>
-        <w:t xml:space="preserve">Fig. </w:t>
-      </w:r>
-      <w:r>
-        <w:rPr>
-          <w:lang w:val="en-GB"/>
-        </w:rPr>
-        <w:t>7</w:t>
-      </w:r>
-      <w:r>
-        <w:rPr>
-          <w:lang w:val="en-GB"/>
-        </w:rPr>
-        <w:t>: percentage of lateral child</w:t>
-      </w:r>
-      <w:r>
-        <w:rPr>
-          <w:lang w:val="en-GB"/>
-        </w:rPr>
-        <w:t xml:space="preserve"> (from buds in PROLEPTIC) </w:t>
-      </w:r>
-      <w:r>
-        <w:rPr>
-          <w:lang w:val="en-GB"/>
-        </w:rPr>
-        <w:t>class length per each parental</w:t>
-      </w:r>
-      <w:r>
-        <w:rPr>
-          <w:lang w:val="en-GB"/>
-        </w:rPr>
-        <w:t xml:space="preserve"> </w:t>
-      </w:r>
-      <w:r>
-        <w:rPr>
-          <w:lang w:val="en-GB"/>
-        </w:rPr>
-        <w:t xml:space="preserve">class length </w:t>
-      </w:r>
-    </w:p>
-    <w:p>
-      <w:pPr>
-        <w:rPr>
-          <w:color w:val="FF0000"/>
-          <w:lang w:val="en-GB"/>
-        </w:rPr>
       </w:pPr>
       <w:r>
         <w:rPr>
           <w:noProof/>
         </w:rPr>
-        <w:lastRenderedPageBreak/>
         <w:drawing>
           <wp:anchor distT="0" distB="0" distL="114300" distR="114300" simplePos="0" relativeHeight="251707392" behindDoc="0" locked="0" layoutInCell="1" allowOverlap="1" wp14:anchorId="11FBB052" wp14:editId="1B44161E">
             <wp:simplePos x="0" y="0"/>
@@ -4834,7 +4781,7 @@
                     </pic:cNvPicPr>
                   </pic:nvPicPr>
                   <pic:blipFill>
-                    <a:blip r:embed="rId17" cstate="print">
+                    <a:blip r:embed="rId20" cstate="print">
                       <a:extLst>
                         <a:ext uri="{28A0092B-C50C-407E-A947-70E740481C1C}">
                           <a14:useLocalDpi xmlns:a14="http://schemas.microsoft.com/office/drawing/2010/main" val="0"/>
@@ -4901,7 +4848,7 @@
                     </pic:cNvPicPr>
                   </pic:nvPicPr>
                   <pic:blipFill>
-                    <a:blip r:embed="rId18" cstate="print">
+                    <a:blip r:embed="rId21" cstate="print">
                       <a:extLst>
                         <a:ext uri="{28A0092B-C50C-407E-A947-70E740481C1C}">
                           <a14:useLocalDpi xmlns:a14="http://schemas.microsoft.com/office/drawing/2010/main" val="0"/>
@@ -5020,21 +4967,7 @@
         <w:rPr>
           <w:lang w:val="en-GB"/>
         </w:rPr>
-        <w:t>; b(right) percentage of buds(</w:t>
-      </w:r>
-      <w:proofErr w:type="spellStart"/>
-      <w:r>
-        <w:rPr>
-          <w:lang w:val="en-GB"/>
-        </w:rPr>
-        <w:t>v&amp;m</w:t>
-      </w:r>
-      <w:proofErr w:type="spellEnd"/>
-      <w:r>
-        <w:rPr>
-          <w:lang w:val="en-GB"/>
-        </w:rPr>
-        <w:t>) in sylleptic shoots (counting just buds in sylleptic shoots).</w:t>
+        <w:t>; b(right) percentage of buds(v&amp;m) in sylleptic shoots (counting just buds in sylleptic shoots).</w:t>
       </w:r>
     </w:p>
     <w:p>
@@ -5048,6 +4981,7 @@
         <w:rPr>
           <w:noProof/>
         </w:rPr>
+        <w:lastRenderedPageBreak/>
         <w:drawing>
           <wp:anchor distT="0" distB="0" distL="114300" distR="114300" simplePos="0" relativeHeight="251704320" behindDoc="0" locked="0" layoutInCell="1" allowOverlap="1" wp14:anchorId="03055EFF" wp14:editId="24A1D10E">
             <wp:simplePos x="0" y="0"/>
@@ -5074,7 +5008,7 @@
                     </pic:cNvPicPr>
                   </pic:nvPicPr>
                   <pic:blipFill>
-                    <a:blip r:embed="rId19" cstate="print">
+                    <a:blip r:embed="rId22" cstate="print">
                       <a:extLst>
                         <a:ext uri="{28A0092B-C50C-407E-A947-70E740481C1C}">
                           <a14:useLocalDpi xmlns:a14="http://schemas.microsoft.com/office/drawing/2010/main" val="0"/>
@@ -5197,7 +5131,7 @@
                     </pic:cNvPicPr>
                   </pic:nvPicPr>
                   <pic:blipFill>
-                    <a:blip r:embed="rId20" cstate="print">
+                    <a:blip r:embed="rId23" cstate="print">
                       <a:extLst>
                         <a:ext uri="{28A0092B-C50C-407E-A947-70E740481C1C}">
                           <a14:useLocalDpi xmlns:a14="http://schemas.microsoft.com/office/drawing/2010/main" val="0"/>
@@ -5329,33 +5263,34 @@
           <w:color w:val="FF0000"/>
           <w:lang w:val="en-GB"/>
         </w:rPr>
+        <w:br w:type="page"/>
+      </w:r>
+    </w:p>
+    <w:p>
+      <w:pPr>
+        <w:rPr>
+          <w:color w:val="FF0000"/>
+          <w:lang w:val="en-GB"/>
+        </w:rPr>
+      </w:pPr>
+      <w:r>
+        <w:rPr>
+          <w:noProof/>
+        </w:rPr>
         <w:lastRenderedPageBreak/>
-        <w:t>Question 13: what is the distribution, among the ranks, off lateral buds/sylleptic in proleptic parental?</w:t>
-      </w:r>
-    </w:p>
-    <w:p>
-      <w:pPr>
-        <w:rPr>
-          <w:lang w:val="en-GB"/>
-        </w:rPr>
-      </w:pPr>
-      <w:r>
-        <w:rPr>
-          <w:noProof/>
-        </w:rPr>
         <w:drawing>
-          <wp:anchor distT="0" distB="0" distL="114300" distR="114300" simplePos="0" relativeHeight="251708416" behindDoc="0" locked="0" layoutInCell="1" allowOverlap="1" wp14:anchorId="04631512" wp14:editId="1EF062C3">
+          <wp:anchor distT="0" distB="0" distL="114300" distR="114300" simplePos="0" relativeHeight="251732992" behindDoc="0" locked="0" layoutInCell="1" allowOverlap="1" wp14:anchorId="0DC33661" wp14:editId="42F158C1">
             <wp:simplePos x="0" y="0"/>
             <wp:positionH relativeFrom="margin">
-              <wp:posOffset>1232535</wp:posOffset>
+              <wp:align>center</wp:align>
             </wp:positionH>
             <wp:positionV relativeFrom="paragraph">
-              <wp:posOffset>0</wp:posOffset>
+              <wp:posOffset>381000</wp:posOffset>
             </wp:positionV>
-            <wp:extent cx="3948430" cy="2961005"/>
-            <wp:effectExtent l="0" t="0" r="0" b="0"/>
+            <wp:extent cx="4744085" cy="3558540"/>
+            <wp:effectExtent l="0" t="0" r="0" b="3810"/>
             <wp:wrapTopAndBottom/>
-            <wp:docPr id="43" name="Picture 43" descr="Chart, line chart&#10;&#10;Description automatically generated"/>
+            <wp:docPr id="3" name="Picture 3" descr="Chart, line chart&#10;&#10;Description automatically generated"/>
             <wp:cNvGraphicFramePr>
               <a:graphicFrameLocks xmlns:a="http://schemas.openxmlformats.org/drawingml/2006/main" noChangeAspect="1"/>
             </wp:cNvGraphicFramePr>
@@ -5363,13 +5298,13 @@
               <a:graphicData uri="http://schemas.openxmlformats.org/drawingml/2006/picture">
                 <pic:pic xmlns:pic="http://schemas.openxmlformats.org/drawingml/2006/picture">
                   <pic:nvPicPr>
-                    <pic:cNvPr id="43" name="Picture 43" descr="Chart, line chart&#10;&#10;Description automatically generated"/>
+                    <pic:cNvPr id="3" name="Picture 3" descr="Chart, line chart&#10;&#10;Description automatically generated"/>
                     <pic:cNvPicPr>
                       <a:picLocks noChangeAspect="1" noChangeArrowheads="1"/>
                     </pic:cNvPicPr>
                   </pic:nvPicPr>
                   <pic:blipFill>
-                    <a:blip r:embed="rId21" cstate="print">
+                    <a:blip r:embed="rId24" cstate="print">
                       <a:extLst>
                         <a:ext uri="{28A0092B-C50C-407E-A947-70E740481C1C}">
                           <a14:useLocalDpi xmlns:a14="http://schemas.microsoft.com/office/drawing/2010/main" val="0"/>
@@ -5384,7 +5319,7 @@
                   <pic:spPr bwMode="auto">
                     <a:xfrm>
                       <a:off x="0" y="0"/>
-                      <a:ext cx="3948430" cy="2961005"/>
+                      <a:ext cx="4744085" cy="3558540"/>
                     </a:xfrm>
                     <a:prstGeom prst="rect">
                       <a:avLst/>
@@ -5408,6 +5343,20 @@
       </w:r>
       <w:r>
         <w:rPr>
+          <w:color w:val="FF0000"/>
+          <w:lang w:val="en-GB"/>
+        </w:rPr>
+        <w:t>Question 13: what is the distribution, among the ranks, off lateral buds/sylleptic in proleptic parental?</w:t>
+      </w:r>
+    </w:p>
+    <w:p>
+      <w:pPr>
+        <w:rPr>
+          <w:lang w:val="en-GB"/>
+        </w:rPr>
+      </w:pPr>
+      <w:r>
+        <w:rPr>
           <w:lang w:val="en-GB"/>
         </w:rPr>
         <w:t>Fi</w:t>
@@ -5458,7 +5407,19 @@
         <w:rPr>
           <w:lang w:val="en-GB"/>
         </w:rPr>
-        <w:t>In this graph, rank nodes less frequent (&gt;18) are excluded.</w:t>
+        <w:t>In this graph, rank nodes less frequent (&gt;1</w:t>
+      </w:r>
+      <w:r>
+        <w:rPr>
+          <w:lang w:val="en-GB"/>
+        </w:rPr>
+        <w:t>7</w:t>
+      </w:r>
+      <w:r>
+        <w:rPr>
+          <w:lang w:val="en-GB"/>
+        </w:rPr>
+        <w:t>) are excluded.</w:t>
       </w:r>
     </w:p>
     <w:p>
@@ -5612,7 +5573,7 @@
                     </pic:cNvPicPr>
                   </pic:nvPicPr>
                   <pic:blipFill>
-                    <a:blip r:embed="rId22" cstate="print">
+                    <a:blip r:embed="rId25" cstate="print">
                       <a:extLst>
                         <a:ext uri="{28A0092B-C50C-407E-A947-70E740481C1C}">
                           <a14:useLocalDpi xmlns:a14="http://schemas.microsoft.com/office/drawing/2010/main" val="0"/>
@@ -5679,7 +5640,7 @@
                     </pic:cNvPicPr>
                   </pic:nvPicPr>
                   <pic:blipFill>
-                    <a:blip r:embed="rId23" cstate="print">
+                    <a:blip r:embed="rId26" cstate="print">
                       <a:extLst>
                         <a:ext uri="{28A0092B-C50C-407E-A947-70E740481C1C}">
                           <a14:useLocalDpi xmlns:a14="http://schemas.microsoft.com/office/drawing/2010/main" val="0"/>
@@ -5869,7 +5830,7 @@
                     </pic:cNvPicPr>
                   </pic:nvPicPr>
                   <pic:blipFill>
-                    <a:blip r:embed="rId24" cstate="print">
+                    <a:blip r:embed="rId27" cstate="print">
                       <a:extLst>
                         <a:ext uri="{28A0092B-C50C-407E-A947-70E740481C1C}">
                           <a14:useLocalDpi xmlns:a14="http://schemas.microsoft.com/office/drawing/2010/main" val="0"/>
@@ -5936,7 +5897,7 @@
                     </pic:cNvPicPr>
                   </pic:nvPicPr>
                   <pic:blipFill>
-                    <a:blip r:embed="rId25" cstate="print">
+                    <a:blip r:embed="rId28" cstate="print">
                       <a:extLst>
                         <a:ext uri="{28A0092B-C50C-407E-A947-70E740481C1C}">
                           <a14:useLocalDpi xmlns:a14="http://schemas.microsoft.com/office/drawing/2010/main" val="0"/>
@@ -6084,25 +6045,7 @@
           <w:bCs/>
           <w:lang w:val="en-GB"/>
         </w:rPr>
-        <w:t>le (</w:t>
-      </w:r>
-      <w:proofErr w:type="spellStart"/>
-      <w:r>
-        <w:rPr>
-          <w:b/>
-          <w:bCs/>
-          <w:lang w:val="en-GB"/>
-        </w:rPr>
-        <w:t>vegetative+vegetative</w:t>
-      </w:r>
-      <w:proofErr w:type="spellEnd"/>
-      <w:r>
-        <w:rPr>
-          <w:b/>
-          <w:bCs/>
-          <w:lang w:val="en-GB"/>
-        </w:rPr>
-        <w:t>). This is in accordance also with fig. 11.</w:t>
+        <w:t>le (vegetative+vegetative). This is in accordance also with fig. 11.</w:t>
       </w:r>
     </w:p>
     <w:p>
@@ -6142,7 +6085,7 @@
                     </pic:cNvPicPr>
                   </pic:nvPicPr>
                   <pic:blipFill>
-                    <a:blip r:embed="rId26" cstate="print">
+                    <a:blip r:embed="rId29" cstate="print">
                       <a:extLst>
                         <a:ext uri="{28A0092B-C50C-407E-A947-70E740481C1C}">
                           <a14:useLocalDpi xmlns:a14="http://schemas.microsoft.com/office/drawing/2010/main" val="0"/>
@@ -6209,7 +6152,7 @@
                     </pic:cNvPicPr>
                   </pic:nvPicPr>
                   <pic:blipFill>
-                    <a:blip r:embed="rId27" cstate="print">
+                    <a:blip r:embed="rId30" cstate="print">
                       <a:extLst>
                         <a:ext uri="{28A0092B-C50C-407E-A947-70E740481C1C}">
                           <a14:useLocalDpi xmlns:a14="http://schemas.microsoft.com/office/drawing/2010/main" val="0"/>
@@ -6373,7 +6316,7 @@
                     </pic:cNvPicPr>
                   </pic:nvPicPr>
                   <pic:blipFill>
-                    <a:blip r:embed="rId28" cstate="print">
+                    <a:blip r:embed="rId31" cstate="print">
                       <a:extLst>
                         <a:ext uri="{28A0092B-C50C-407E-A947-70E740481C1C}">
                           <a14:useLocalDpi xmlns:a14="http://schemas.microsoft.com/office/drawing/2010/main" val="0"/>
@@ -6440,7 +6383,7 @@
                     </pic:cNvPicPr>
                   </pic:nvPicPr>
                   <pic:blipFill>
-                    <a:blip r:embed="rId29" cstate="print">
+                    <a:blip r:embed="rId32" cstate="print">
                       <a:extLst>
                         <a:ext uri="{28A0092B-C50C-407E-A947-70E740481C1C}">
                           <a14:useLocalDpi xmlns:a14="http://schemas.microsoft.com/office/drawing/2010/main" val="0"/>
@@ -6566,7 +6509,7 @@
                     </pic:cNvPicPr>
                   </pic:nvPicPr>
                   <pic:blipFill>
-                    <a:blip r:embed="rId30" cstate="print">
+                    <a:blip r:embed="rId33" cstate="print">
                       <a:extLst>
                         <a:ext uri="{28A0092B-C50C-407E-A947-70E740481C1C}">
                           <a14:useLocalDpi xmlns:a14="http://schemas.microsoft.com/office/drawing/2010/main" val="0"/>
@@ -6633,7 +6576,7 @@
                     </pic:cNvPicPr>
                   </pic:nvPicPr>
                   <pic:blipFill>
-                    <a:blip r:embed="rId31" cstate="print">
+                    <a:blip r:embed="rId34" cstate="print">
                       <a:extLst>
                         <a:ext uri="{28A0092B-C50C-407E-A947-70E740481C1C}">
                           <a14:useLocalDpi xmlns:a14="http://schemas.microsoft.com/office/drawing/2010/main" val="0"/>
@@ -6760,25 +6703,7 @@
           <w:bCs/>
           <w:lang w:val="en-GB"/>
         </w:rPr>
-        <w:t xml:space="preserve">proof of </w:t>
-      </w:r>
-      <w:proofErr w:type="spellStart"/>
-      <w:r>
-        <w:rPr>
-          <w:b/>
-          <w:bCs/>
-          <w:lang w:val="en-GB"/>
-        </w:rPr>
-        <w:t>acrotony</w:t>
-      </w:r>
-      <w:proofErr w:type="spellEnd"/>
-      <w:r>
-        <w:rPr>
-          <w:b/>
-          <w:bCs/>
-          <w:lang w:val="en-GB"/>
-        </w:rPr>
-        <w:t>. This is confirmed also by fig. 7</w:t>
+        <w:t>proof of acrotony. This is confirmed also by fig. 7</w:t>
       </w:r>
     </w:p>
     <w:p>
@@ -6834,7 +6759,7 @@
                     </pic:cNvPicPr>
                   </pic:nvPicPr>
                   <pic:blipFill>
-                    <a:blip r:embed="rId32" cstate="print">
+                    <a:blip r:embed="rId35" cstate="print">
                       <a:extLst>
                         <a:ext uri="{28A0092B-C50C-407E-A947-70E740481C1C}">
                           <a14:useLocalDpi xmlns:a14="http://schemas.microsoft.com/office/drawing/2010/main" val="0"/>
@@ -6901,7 +6826,7 @@
                     </pic:cNvPicPr>
                   </pic:nvPicPr>
                   <pic:blipFill>
-                    <a:blip r:embed="rId33" cstate="print">
+                    <a:blip r:embed="rId36" cstate="print">
                       <a:extLst>
                         <a:ext uri="{28A0092B-C50C-407E-A947-70E740481C1C}">
                           <a14:useLocalDpi xmlns:a14="http://schemas.microsoft.com/office/drawing/2010/main" val="0"/>
@@ -7030,7 +6955,7 @@
                     </pic:cNvPicPr>
                   </pic:nvPicPr>
                   <pic:blipFill>
-                    <a:blip r:embed="rId34" cstate="print">
+                    <a:blip r:embed="rId37" cstate="print">
                       <a:extLst>
                         <a:ext uri="{28A0092B-C50C-407E-A947-70E740481C1C}">
                           <a14:useLocalDpi xmlns:a14="http://schemas.microsoft.com/office/drawing/2010/main" val="0"/>
@@ -7242,7 +7167,7 @@
                     </pic:cNvPicPr>
                   </pic:nvPicPr>
                   <pic:blipFill>
-                    <a:blip r:embed="rId35" cstate="print">
+                    <a:blip r:embed="rId38" cstate="print">
                       <a:extLst>
                         <a:ext uri="{28A0092B-C50C-407E-A947-70E740481C1C}">
                           <a14:useLocalDpi xmlns:a14="http://schemas.microsoft.com/office/drawing/2010/main" val="0"/>
@@ -7309,7 +7234,7 @@
                     </pic:cNvPicPr>
                   </pic:nvPicPr>
                   <pic:blipFill>
-                    <a:blip r:embed="rId36" cstate="print">
+                    <a:blip r:embed="rId39" cstate="print">
                       <a:extLst>
                         <a:ext uri="{28A0092B-C50C-407E-A947-70E740481C1C}">
                           <a14:useLocalDpi xmlns:a14="http://schemas.microsoft.com/office/drawing/2010/main" val="0"/>
@@ -7383,21 +7308,7 @@
         <w:rPr>
           <w:lang w:val="en-GB"/>
         </w:rPr>
-        <w:t xml:space="preserve">9: (a, left)percentage of different lateral classes developed </w:t>
-      </w:r>
-      <w:proofErr w:type="spellStart"/>
-      <w:r>
-        <w:rPr>
-          <w:lang w:val="en-GB"/>
-        </w:rPr>
-        <w:t>fromV</w:t>
-      </w:r>
-      <w:proofErr w:type="spellEnd"/>
-      <w:r>
-        <w:rPr>
-          <w:lang w:val="en-GB"/>
-        </w:rPr>
-        <w:t>. (b, right) percentage of different lateral classes developed from M in proleptic shoots.</w:t>
+        <w:t>9: (a, left)percentage of different lateral classes developed fromV. (b, right) percentage of different lateral classes developed from M in proleptic shoots.</w:t>
       </w:r>
     </w:p>
     <w:p>
@@ -7416,21 +7327,7 @@
         <w:rPr>
           <w:lang w:val="en-GB"/>
         </w:rPr>
-        <w:t xml:space="preserve">The average is 100% of lateral shoots that developed from M buds are </w:t>
-      </w:r>
-      <w:proofErr w:type="spellStart"/>
-      <w:r>
-        <w:rPr>
-          <w:lang w:val="en-GB"/>
-        </w:rPr>
-        <w:t>Sh</w:t>
-      </w:r>
-      <w:proofErr w:type="spellEnd"/>
-      <w:r>
-        <w:rPr>
-          <w:lang w:val="en-GB"/>
-        </w:rPr>
-        <w:t xml:space="preserve"> shots almost from rank 1 to tank 15. Few Medium shoots are observed, developed from V, in medium</w:t>
+        <w:t>The average is 100% of lateral shoots that developed from M buds are Sh shots almost from rank 1 to tank 15. Few Medium shoots are observed, developed from V, in medium</w:t>
       </w:r>
       <w:r>
         <w:rPr>
@@ -7482,7 +7379,7 @@
                     </pic:cNvPicPr>
                   </pic:nvPicPr>
                   <pic:blipFill>
-                    <a:blip r:embed="rId37" cstate="print">
+                    <a:blip r:embed="rId40" cstate="print">
                       <a:extLst>
                         <a:ext uri="{28A0092B-C50C-407E-A947-70E740481C1C}">
                           <a14:useLocalDpi xmlns:a14="http://schemas.microsoft.com/office/drawing/2010/main" val="0"/>
@@ -7549,7 +7446,7 @@
                     </pic:cNvPicPr>
                   </pic:nvPicPr>
                   <pic:blipFill>
-                    <a:blip r:embed="rId38" cstate="print">
+                    <a:blip r:embed="rId41" cstate="print">
                       <a:extLst>
                         <a:ext uri="{28A0092B-C50C-407E-A947-70E740481C1C}">
                           <a14:useLocalDpi xmlns:a14="http://schemas.microsoft.com/office/drawing/2010/main" val="0"/>
@@ -7603,21 +7500,7 @@
         <w:rPr>
           <w:lang w:val="en-GB"/>
         </w:rPr>
-        <w:t xml:space="preserve">20: (a, left)numbers of different lateral classes developed </w:t>
-      </w:r>
-      <w:proofErr w:type="spellStart"/>
-      <w:r>
-        <w:rPr>
-          <w:lang w:val="en-GB"/>
-        </w:rPr>
-        <w:t>fromV</w:t>
-      </w:r>
-      <w:proofErr w:type="spellEnd"/>
-      <w:r>
-        <w:rPr>
-          <w:lang w:val="en-GB"/>
-        </w:rPr>
-        <w:t>. (b, right) numbers of different lateral classes developed from M in proleptic shoots.</w:t>
+        <w:t>20: (a, left)numbers of different lateral classes developed fromV. (b, right) numbers of different lateral classes developed from M in proleptic shoots.</w:t>
       </w:r>
     </w:p>
     <w:p>
@@ -7716,7 +7599,7 @@
                     </pic:cNvPicPr>
                   </pic:nvPicPr>
                   <pic:blipFill>
-                    <a:blip r:embed="rId39" cstate="print">
+                    <a:blip r:embed="rId42" cstate="print">
                       <a:extLst>
                         <a:ext uri="{28A0092B-C50C-407E-A947-70E740481C1C}">
                           <a14:useLocalDpi xmlns:a14="http://schemas.microsoft.com/office/drawing/2010/main" val="0"/>
@@ -7967,21 +7850,7 @@
               <w:rPr>
                 <w:lang w:val="en-GB"/>
               </w:rPr>
-              <w:t xml:space="preserve"> have </w:t>
-            </w:r>
-            <w:proofErr w:type="spellStart"/>
-            <w:r>
-              <w:rPr>
-                <w:lang w:val="en-GB"/>
-              </w:rPr>
-              <w:t>apicals</w:t>
-            </w:r>
-            <w:proofErr w:type="spellEnd"/>
-            <w:r>
-              <w:rPr>
-                <w:lang w:val="en-GB"/>
-              </w:rPr>
-              <w:t>?</w:t>
+              <w:t xml:space="preserve"> have apicals?</w:t>
             </w:r>
           </w:p>
         </w:tc>
@@ -8057,7 +7926,7 @@
                     </pic:cNvPicPr>
                   </pic:nvPicPr>
                   <pic:blipFill>
-                    <a:blip r:embed="rId40" cstate="print">
+                    <a:blip r:embed="rId43" cstate="print">
                       <a:extLst>
                         <a:ext uri="{28A0092B-C50C-407E-A947-70E740481C1C}">
                           <a14:useLocalDpi xmlns:a14="http://schemas.microsoft.com/office/drawing/2010/main" val="0"/>
@@ -8099,23 +7968,7 @@
           <w:color w:val="FF0000"/>
           <w:lang w:val="en-GB"/>
         </w:rPr>
-        <w:t xml:space="preserve">Question 22: what is the relationship between the length of parents (PROLEPTIC) and length of </w:t>
-      </w:r>
-      <w:proofErr w:type="spellStart"/>
-      <w:r>
-        <w:rPr>
-          <w:color w:val="FF0000"/>
-          <w:lang w:val="en-GB"/>
-        </w:rPr>
-        <w:t>apicals</w:t>
-      </w:r>
-      <w:proofErr w:type="spellEnd"/>
-      <w:r>
-        <w:rPr>
-          <w:color w:val="FF0000"/>
-          <w:lang w:val="en-GB"/>
-        </w:rPr>
-        <w:t xml:space="preserve">? </w:t>
+        <w:t xml:space="preserve">Question 22: what is the relationship between the length of parents (PROLEPTIC) and length of apicals? </w:t>
       </w:r>
     </w:p>
     <w:p>
@@ -8194,7 +8047,7 @@
                     </pic:cNvPicPr>
                   </pic:nvPicPr>
                   <pic:blipFill>
-                    <a:blip r:embed="rId41" cstate="print">
+                    <a:blip r:embed="rId44" cstate="print">
                       <a:extLst>
                         <a:ext uri="{28A0092B-C50C-407E-A947-70E740481C1C}">
                           <a14:useLocalDpi xmlns:a14="http://schemas.microsoft.com/office/drawing/2010/main" val="0"/>
@@ -8346,7 +8199,7 @@
                     </pic:cNvPicPr>
                   </pic:nvPicPr>
                   <pic:blipFill>
-                    <a:blip r:embed="rId42" cstate="print">
+                    <a:blip r:embed="rId45" cstate="print">
                       <a:extLst>
                         <a:ext uri="{28A0092B-C50C-407E-A947-70E740481C1C}">
                           <a14:useLocalDpi xmlns:a14="http://schemas.microsoft.com/office/drawing/2010/main" val="0"/>
@@ -8405,20 +8258,12 @@
         </w:rPr>
       </w:pPr>
       <w:bookmarkStart w:id="6" w:name="_Toc96516899"/>
-      <w:proofErr w:type="spellStart"/>
       <w:r>
         <w:rPr>
           <w:lang w:val="en-GB"/>
         </w:rPr>
         <w:lastRenderedPageBreak/>
-        <w:t>Glms</w:t>
-      </w:r>
-      <w:proofErr w:type="spellEnd"/>
-      <w:r>
-        <w:rPr>
-          <w:lang w:val="en-GB"/>
-        </w:rPr>
-        <w:t>/Markovian</w:t>
+        <w:t>Glms/Markovian</w:t>
       </w:r>
       <w:bookmarkEnd w:id="6"/>
     </w:p>
@@ -8550,7 +8395,7 @@
                     </pic:cNvPicPr>
                   </pic:nvPicPr>
                   <pic:blipFill>
-                    <a:blip r:embed="rId43" cstate="print">
+                    <a:blip r:embed="rId46" cstate="print">
                       <a:extLst>
                         <a:ext uri="{28A0092B-C50C-407E-A947-70E740481C1C}">
                           <a14:useLocalDpi xmlns:a14="http://schemas.microsoft.com/office/drawing/2010/main" val="0"/>
@@ -8657,7 +8502,7 @@
                     </pic:cNvPicPr>
                   </pic:nvPicPr>
                   <pic:blipFill>
-                    <a:blip r:embed="rId44" cstate="print">
+                    <a:blip r:embed="rId47" cstate="print">
                       <a:extLst>
                         <a:ext uri="{28A0092B-C50C-407E-A947-70E740481C1C}">
                           <a14:useLocalDpi xmlns:a14="http://schemas.microsoft.com/office/drawing/2010/main" val="0"/>
@@ -8745,7 +8590,7 @@
       </w:pPr>
     </w:p>
     <w:sectPr>
-      <w:footerReference w:type="default" r:id="rId45"/>
+      <w:footerReference w:type="default" r:id="rId48"/>
       <w:pgSz w:w="11906" w:h="16838"/>
       <w:pgMar w:top="720" w:right="720" w:bottom="720" w:left="720" w:header="708" w:footer="708" w:gutter="0"/>
       <w:cols w:space="708"/>
@@ -8851,6 +8696,119 @@
 <file path=word/numbering.xml><?xml version="1.0" encoding="utf-8"?>
 <w:numbering xmlns:wpc="http://schemas.microsoft.com/office/word/2010/wordprocessingCanvas" xmlns:cx="http://schemas.microsoft.com/office/drawing/2014/chartex" xmlns:cx1="http://schemas.microsoft.com/office/drawing/2015/9/8/chartex" xmlns:cx2="http://schemas.microsoft.com/office/drawing/2015/10/21/chartex" xmlns:cx3="http://schemas.microsoft.com/office/drawing/2016/5/9/chartex" xmlns:cx4="http://schemas.microsoft.com/office/drawing/2016/5/10/chartex" xmlns:cx5="http://schemas.microsoft.com/office/drawing/2016/5/11/chartex" xmlns:cx6="http://schemas.microsoft.com/office/drawing/2016/5/12/chartex" xmlns:cx7="http://schemas.microsoft.com/office/drawing/2016/5/13/chartex" xmlns:cx8="http://schemas.microsoft.com/office/drawing/2016/5/14/chartex" xmlns:mc="http://schemas.openxmlformats.org/markup-compatibility/2006" xmlns:aink="http://schemas.microsoft.com/office/drawing/2016/ink" xmlns:am3d="http://schemas.microsoft.com/office/drawing/2017/model3d" xmlns:o="urn:schemas-microsoft-com:office:office" xmlns:r="http://schemas.openxmlformats.org/officeDocument/2006/relationships" xmlns:m="http://schemas.openxmlformats.org/officeDocument/2006/math" xmlns:v="urn:schemas-microsoft-com:vml" xmlns:wp14="http://schemas.microsoft.com/office/word/2010/wordprocessingDrawing" xmlns:wp="http://schemas.openxmlformats.org/drawingml/2006/wordprocessingDrawing" xmlns:w10="urn:schemas-microsoft-com:office:word" xmlns:w="http://schemas.openxmlformats.org/wordprocessingml/2006/main" xmlns:w14="http://schemas.microsoft.com/office/word/2010/wordml" xmlns:w15="http://schemas.microsoft.com/office/word/2012/wordml" xmlns:w16cex="http://schemas.microsoft.com/office/word/2018/wordml/cex" xmlns:w16cid="http://schemas.microsoft.com/office/word/2016/wordml/cid" xmlns:w16="http://schemas.microsoft.com/office/word/2018/wordml" xmlns:w16sdtdh="http://schemas.microsoft.com/office/word/2020/wordml/sdtdatahash" xmlns:w16se="http://schemas.microsoft.com/office/word/2015/wordml/symex" xmlns:wpg="http://schemas.microsoft.com/office/word/2010/wordprocessingGroup" xmlns:wpi="http://schemas.microsoft.com/office/word/2010/wordprocessingInk" xmlns:wne="http://schemas.microsoft.com/office/word/2006/wordml" xmlns:wps="http://schemas.microsoft.com/office/word/2010/wordprocessingShape" mc:Ignorable="w14 w15 w16se w16cid w16 w16cex w16sdtdh wp14">
   <w:abstractNum w:abstractNumId="0" w15:restartNumberingAfterBreak="0">
+    <w:nsid w:val="169F095D"/>
+    <w:multiLevelType w:val="hybridMultilevel"/>
+    <w:tmpl w:val="E33AD490"/>
+    <w:lvl w:ilvl="0" w:tplc="04100001">
+      <w:start w:val="1"/>
+      <w:numFmt w:val="bullet"/>
+      <w:lvlText w:val=""/>
+      <w:lvlJc w:val="left"/>
+      <w:pPr>
+        <w:ind w:left="720" w:hanging="360"/>
+      </w:pPr>
+      <w:rPr>
+        <w:rFonts w:ascii="Symbol" w:hAnsi="Symbol" w:hint="default"/>
+      </w:rPr>
+    </w:lvl>
+    <w:lvl w:ilvl="1" w:tplc="04100003" w:tentative="1">
+      <w:start w:val="1"/>
+      <w:numFmt w:val="bullet"/>
+      <w:lvlText w:val="o"/>
+      <w:lvlJc w:val="left"/>
+      <w:pPr>
+        <w:ind w:left="1440" w:hanging="360"/>
+      </w:pPr>
+      <w:rPr>
+        <w:rFonts w:ascii="Courier New" w:hAnsi="Courier New" w:cs="Courier New" w:hint="default"/>
+      </w:rPr>
+    </w:lvl>
+    <w:lvl w:ilvl="2" w:tplc="04100005" w:tentative="1">
+      <w:start w:val="1"/>
+      <w:numFmt w:val="bullet"/>
+      <w:lvlText w:val=""/>
+      <w:lvlJc w:val="left"/>
+      <w:pPr>
+        <w:ind w:left="2160" w:hanging="360"/>
+      </w:pPr>
+      <w:rPr>
+        <w:rFonts w:ascii="Wingdings" w:hAnsi="Wingdings" w:hint="default"/>
+      </w:rPr>
+    </w:lvl>
+    <w:lvl w:ilvl="3" w:tplc="04100001" w:tentative="1">
+      <w:start w:val="1"/>
+      <w:numFmt w:val="bullet"/>
+      <w:lvlText w:val=""/>
+      <w:lvlJc w:val="left"/>
+      <w:pPr>
+        <w:ind w:left="2880" w:hanging="360"/>
+      </w:pPr>
+      <w:rPr>
+        <w:rFonts w:ascii="Symbol" w:hAnsi="Symbol" w:hint="default"/>
+      </w:rPr>
+    </w:lvl>
+    <w:lvl w:ilvl="4" w:tplc="04100003" w:tentative="1">
+      <w:start w:val="1"/>
+      <w:numFmt w:val="bullet"/>
+      <w:lvlText w:val="o"/>
+      <w:lvlJc w:val="left"/>
+      <w:pPr>
+        <w:ind w:left="3600" w:hanging="360"/>
+      </w:pPr>
+      <w:rPr>
+        <w:rFonts w:ascii="Courier New" w:hAnsi="Courier New" w:cs="Courier New" w:hint="default"/>
+      </w:rPr>
+    </w:lvl>
+    <w:lvl w:ilvl="5" w:tplc="04100005" w:tentative="1">
+      <w:start w:val="1"/>
+      <w:numFmt w:val="bullet"/>
+      <w:lvlText w:val=""/>
+      <w:lvlJc w:val="left"/>
+      <w:pPr>
+        <w:ind w:left="4320" w:hanging="360"/>
+      </w:pPr>
+      <w:rPr>
+        <w:rFonts w:ascii="Wingdings" w:hAnsi="Wingdings" w:hint="default"/>
+      </w:rPr>
+    </w:lvl>
+    <w:lvl w:ilvl="6" w:tplc="04100001" w:tentative="1">
+      <w:start w:val="1"/>
+      <w:numFmt w:val="bullet"/>
+      <w:lvlText w:val=""/>
+      <w:lvlJc w:val="left"/>
+      <w:pPr>
+        <w:ind w:left="5040" w:hanging="360"/>
+      </w:pPr>
+      <w:rPr>
+        <w:rFonts w:ascii="Symbol" w:hAnsi="Symbol" w:hint="default"/>
+      </w:rPr>
+    </w:lvl>
+    <w:lvl w:ilvl="7" w:tplc="04100003" w:tentative="1">
+      <w:start w:val="1"/>
+      <w:numFmt w:val="bullet"/>
+      <w:lvlText w:val="o"/>
+      <w:lvlJc w:val="left"/>
+      <w:pPr>
+        <w:ind w:left="5760" w:hanging="360"/>
+      </w:pPr>
+      <w:rPr>
+        <w:rFonts w:ascii="Courier New" w:hAnsi="Courier New" w:cs="Courier New" w:hint="default"/>
+      </w:rPr>
+    </w:lvl>
+    <w:lvl w:ilvl="8" w:tplc="04100005" w:tentative="1">
+      <w:start w:val="1"/>
+      <w:numFmt w:val="bullet"/>
+      <w:lvlText w:val=""/>
+      <w:lvlJc w:val="left"/>
+      <w:pPr>
+        <w:ind w:left="6480" w:hanging="360"/>
+      </w:pPr>
+      <w:rPr>
+        <w:rFonts w:ascii="Wingdings" w:hAnsi="Wingdings" w:hint="default"/>
+      </w:rPr>
+    </w:lvl>
+  </w:abstractNum>
+  <w:abstractNum w:abstractNumId="1" w15:restartNumberingAfterBreak="0">
     <w:nsid w:val="18DA141C"/>
     <w:multiLevelType w:val="hybridMultilevel"/>
     <w:tmpl w:val="5470D696"/>
@@ -8936,7 +8894,7 @@
       </w:pPr>
     </w:lvl>
   </w:abstractNum>
-  <w:abstractNum w:abstractNumId="1" w15:restartNumberingAfterBreak="0">
+  <w:abstractNum w:abstractNumId="2" w15:restartNumberingAfterBreak="0">
     <w:nsid w:val="25696B66"/>
     <w:multiLevelType w:val="hybridMultilevel"/>
     <w:tmpl w:val="1AD6F93E"/>
@@ -9049,7 +9007,7 @@
       </w:rPr>
     </w:lvl>
   </w:abstractNum>
-  <w:abstractNum w:abstractNumId="2" w15:restartNumberingAfterBreak="0">
+  <w:abstractNum w:abstractNumId="3" w15:restartNumberingAfterBreak="0">
     <w:nsid w:val="310419DC"/>
     <w:multiLevelType w:val="hybridMultilevel"/>
     <w:tmpl w:val="AA5C17AE"/>
@@ -9135,7 +9093,233 @@
       </w:pPr>
     </w:lvl>
   </w:abstractNum>
-  <w:abstractNum w:abstractNumId="3" w15:restartNumberingAfterBreak="0">
+  <w:abstractNum w:abstractNumId="4" w15:restartNumberingAfterBreak="0">
+    <w:nsid w:val="341A1071"/>
+    <w:multiLevelType w:val="hybridMultilevel"/>
+    <w:tmpl w:val="DCC4F49A"/>
+    <w:lvl w:ilvl="0" w:tplc="04100001">
+      <w:start w:val="1"/>
+      <w:numFmt w:val="bullet"/>
+      <w:lvlText w:val=""/>
+      <w:lvlJc w:val="left"/>
+      <w:pPr>
+        <w:ind w:left="720" w:hanging="360"/>
+      </w:pPr>
+      <w:rPr>
+        <w:rFonts w:ascii="Symbol" w:hAnsi="Symbol" w:hint="default"/>
+      </w:rPr>
+    </w:lvl>
+    <w:lvl w:ilvl="1" w:tplc="04100003" w:tentative="1">
+      <w:start w:val="1"/>
+      <w:numFmt w:val="bullet"/>
+      <w:lvlText w:val="o"/>
+      <w:lvlJc w:val="left"/>
+      <w:pPr>
+        <w:ind w:left="1440" w:hanging="360"/>
+      </w:pPr>
+      <w:rPr>
+        <w:rFonts w:ascii="Courier New" w:hAnsi="Courier New" w:cs="Courier New" w:hint="default"/>
+      </w:rPr>
+    </w:lvl>
+    <w:lvl w:ilvl="2" w:tplc="04100005" w:tentative="1">
+      <w:start w:val="1"/>
+      <w:numFmt w:val="bullet"/>
+      <w:lvlText w:val=""/>
+      <w:lvlJc w:val="left"/>
+      <w:pPr>
+        <w:ind w:left="2160" w:hanging="360"/>
+      </w:pPr>
+      <w:rPr>
+        <w:rFonts w:ascii="Wingdings" w:hAnsi="Wingdings" w:hint="default"/>
+      </w:rPr>
+    </w:lvl>
+    <w:lvl w:ilvl="3" w:tplc="04100001" w:tentative="1">
+      <w:start w:val="1"/>
+      <w:numFmt w:val="bullet"/>
+      <w:lvlText w:val=""/>
+      <w:lvlJc w:val="left"/>
+      <w:pPr>
+        <w:ind w:left="2880" w:hanging="360"/>
+      </w:pPr>
+      <w:rPr>
+        <w:rFonts w:ascii="Symbol" w:hAnsi="Symbol" w:hint="default"/>
+      </w:rPr>
+    </w:lvl>
+    <w:lvl w:ilvl="4" w:tplc="04100003" w:tentative="1">
+      <w:start w:val="1"/>
+      <w:numFmt w:val="bullet"/>
+      <w:lvlText w:val="o"/>
+      <w:lvlJc w:val="left"/>
+      <w:pPr>
+        <w:ind w:left="3600" w:hanging="360"/>
+      </w:pPr>
+      <w:rPr>
+        <w:rFonts w:ascii="Courier New" w:hAnsi="Courier New" w:cs="Courier New" w:hint="default"/>
+      </w:rPr>
+    </w:lvl>
+    <w:lvl w:ilvl="5" w:tplc="04100005" w:tentative="1">
+      <w:start w:val="1"/>
+      <w:numFmt w:val="bullet"/>
+      <w:lvlText w:val=""/>
+      <w:lvlJc w:val="left"/>
+      <w:pPr>
+        <w:ind w:left="4320" w:hanging="360"/>
+      </w:pPr>
+      <w:rPr>
+        <w:rFonts w:ascii="Wingdings" w:hAnsi="Wingdings" w:hint="default"/>
+      </w:rPr>
+    </w:lvl>
+    <w:lvl w:ilvl="6" w:tplc="04100001" w:tentative="1">
+      <w:start w:val="1"/>
+      <w:numFmt w:val="bullet"/>
+      <w:lvlText w:val=""/>
+      <w:lvlJc w:val="left"/>
+      <w:pPr>
+        <w:ind w:left="5040" w:hanging="360"/>
+      </w:pPr>
+      <w:rPr>
+        <w:rFonts w:ascii="Symbol" w:hAnsi="Symbol" w:hint="default"/>
+      </w:rPr>
+    </w:lvl>
+    <w:lvl w:ilvl="7" w:tplc="04100003" w:tentative="1">
+      <w:start w:val="1"/>
+      <w:numFmt w:val="bullet"/>
+      <w:lvlText w:val="o"/>
+      <w:lvlJc w:val="left"/>
+      <w:pPr>
+        <w:ind w:left="5760" w:hanging="360"/>
+      </w:pPr>
+      <w:rPr>
+        <w:rFonts w:ascii="Courier New" w:hAnsi="Courier New" w:cs="Courier New" w:hint="default"/>
+      </w:rPr>
+    </w:lvl>
+    <w:lvl w:ilvl="8" w:tplc="04100005" w:tentative="1">
+      <w:start w:val="1"/>
+      <w:numFmt w:val="bullet"/>
+      <w:lvlText w:val=""/>
+      <w:lvlJc w:val="left"/>
+      <w:pPr>
+        <w:ind w:left="6480" w:hanging="360"/>
+      </w:pPr>
+      <w:rPr>
+        <w:rFonts w:ascii="Wingdings" w:hAnsi="Wingdings" w:hint="default"/>
+      </w:rPr>
+    </w:lvl>
+  </w:abstractNum>
+  <w:abstractNum w:abstractNumId="5" w15:restartNumberingAfterBreak="0">
+    <w:nsid w:val="3821135F"/>
+    <w:multiLevelType w:val="hybridMultilevel"/>
+    <w:tmpl w:val="947859FA"/>
+    <w:lvl w:ilvl="0" w:tplc="04100001">
+      <w:start w:val="1"/>
+      <w:numFmt w:val="bullet"/>
+      <w:lvlText w:val=""/>
+      <w:lvlJc w:val="left"/>
+      <w:pPr>
+        <w:ind w:left="720" w:hanging="360"/>
+      </w:pPr>
+      <w:rPr>
+        <w:rFonts w:ascii="Symbol" w:hAnsi="Symbol" w:hint="default"/>
+      </w:rPr>
+    </w:lvl>
+    <w:lvl w:ilvl="1" w:tplc="04100003" w:tentative="1">
+      <w:start w:val="1"/>
+      <w:numFmt w:val="bullet"/>
+      <w:lvlText w:val="o"/>
+      <w:lvlJc w:val="left"/>
+      <w:pPr>
+        <w:ind w:left="1440" w:hanging="360"/>
+      </w:pPr>
+      <w:rPr>
+        <w:rFonts w:ascii="Courier New" w:hAnsi="Courier New" w:cs="Courier New" w:hint="default"/>
+      </w:rPr>
+    </w:lvl>
+    <w:lvl w:ilvl="2" w:tplc="04100005" w:tentative="1">
+      <w:start w:val="1"/>
+      <w:numFmt w:val="bullet"/>
+      <w:lvlText w:val=""/>
+      <w:lvlJc w:val="left"/>
+      <w:pPr>
+        <w:ind w:left="2160" w:hanging="360"/>
+      </w:pPr>
+      <w:rPr>
+        <w:rFonts w:ascii="Wingdings" w:hAnsi="Wingdings" w:hint="default"/>
+      </w:rPr>
+    </w:lvl>
+    <w:lvl w:ilvl="3" w:tplc="04100001" w:tentative="1">
+      <w:start w:val="1"/>
+      <w:numFmt w:val="bullet"/>
+      <w:lvlText w:val=""/>
+      <w:lvlJc w:val="left"/>
+      <w:pPr>
+        <w:ind w:left="2880" w:hanging="360"/>
+      </w:pPr>
+      <w:rPr>
+        <w:rFonts w:ascii="Symbol" w:hAnsi="Symbol" w:hint="default"/>
+      </w:rPr>
+    </w:lvl>
+    <w:lvl w:ilvl="4" w:tplc="04100003" w:tentative="1">
+      <w:start w:val="1"/>
+      <w:numFmt w:val="bullet"/>
+      <w:lvlText w:val="o"/>
+      <w:lvlJc w:val="left"/>
+      <w:pPr>
+        <w:ind w:left="3600" w:hanging="360"/>
+      </w:pPr>
+      <w:rPr>
+        <w:rFonts w:ascii="Courier New" w:hAnsi="Courier New" w:cs="Courier New" w:hint="default"/>
+      </w:rPr>
+    </w:lvl>
+    <w:lvl w:ilvl="5" w:tplc="04100005" w:tentative="1">
+      <w:start w:val="1"/>
+      <w:numFmt w:val="bullet"/>
+      <w:lvlText w:val=""/>
+      <w:lvlJc w:val="left"/>
+      <w:pPr>
+        <w:ind w:left="4320" w:hanging="360"/>
+      </w:pPr>
+      <w:rPr>
+        <w:rFonts w:ascii="Wingdings" w:hAnsi="Wingdings" w:hint="default"/>
+      </w:rPr>
+    </w:lvl>
+    <w:lvl w:ilvl="6" w:tplc="04100001" w:tentative="1">
+      <w:start w:val="1"/>
+      <w:numFmt w:val="bullet"/>
+      <w:lvlText w:val=""/>
+      <w:lvlJc w:val="left"/>
+      <w:pPr>
+        <w:ind w:left="5040" w:hanging="360"/>
+      </w:pPr>
+      <w:rPr>
+        <w:rFonts w:ascii="Symbol" w:hAnsi="Symbol" w:hint="default"/>
+      </w:rPr>
+    </w:lvl>
+    <w:lvl w:ilvl="7" w:tplc="04100003" w:tentative="1">
+      <w:start w:val="1"/>
+      <w:numFmt w:val="bullet"/>
+      <w:lvlText w:val="o"/>
+      <w:lvlJc w:val="left"/>
+      <w:pPr>
+        <w:ind w:left="5760" w:hanging="360"/>
+      </w:pPr>
+      <w:rPr>
+        <w:rFonts w:ascii="Courier New" w:hAnsi="Courier New" w:cs="Courier New" w:hint="default"/>
+      </w:rPr>
+    </w:lvl>
+    <w:lvl w:ilvl="8" w:tplc="04100005" w:tentative="1">
+      <w:start w:val="1"/>
+      <w:numFmt w:val="bullet"/>
+      <w:lvlText w:val=""/>
+      <w:lvlJc w:val="left"/>
+      <w:pPr>
+        <w:ind w:left="6480" w:hanging="360"/>
+      </w:pPr>
+      <w:rPr>
+        <w:rFonts w:ascii="Wingdings" w:hAnsi="Wingdings" w:hint="default"/>
+      </w:rPr>
+    </w:lvl>
+  </w:abstractNum>
+  <w:abstractNum w:abstractNumId="6" w15:restartNumberingAfterBreak="0">
     <w:nsid w:val="39D02EF5"/>
     <w:multiLevelType w:val="hybridMultilevel"/>
     <w:tmpl w:val="482C2F2E"/>
@@ -9248,7 +9432,7 @@
       </w:rPr>
     </w:lvl>
   </w:abstractNum>
-  <w:abstractNum w:abstractNumId="4" w15:restartNumberingAfterBreak="0">
+  <w:abstractNum w:abstractNumId="7" w15:restartNumberingAfterBreak="0">
     <w:nsid w:val="3D9D7A6C"/>
     <w:multiLevelType w:val="hybridMultilevel"/>
     <w:tmpl w:val="A69C455E"/>
@@ -9361,7 +9545,7 @@
       </w:rPr>
     </w:lvl>
   </w:abstractNum>
-  <w:abstractNum w:abstractNumId="5" w15:restartNumberingAfterBreak="0">
+  <w:abstractNum w:abstractNumId="8" w15:restartNumberingAfterBreak="0">
     <w:nsid w:val="4F361EFC"/>
     <w:multiLevelType w:val="hybridMultilevel"/>
     <w:tmpl w:val="99E80608"/>
@@ -9447,7 +9631,7 @@
       </w:pPr>
     </w:lvl>
   </w:abstractNum>
-  <w:abstractNum w:abstractNumId="6" w15:restartNumberingAfterBreak="0">
+  <w:abstractNum w:abstractNumId="9" w15:restartNumberingAfterBreak="0">
     <w:nsid w:val="61DF6AAE"/>
     <w:multiLevelType w:val="hybridMultilevel"/>
     <w:tmpl w:val="CD06FEF4"/>
@@ -9533,7 +9717,7 @@
       </w:pPr>
     </w:lvl>
   </w:abstractNum>
-  <w:abstractNum w:abstractNumId="7" w15:restartNumberingAfterBreak="0">
+  <w:abstractNum w:abstractNumId="10" w15:restartNumberingAfterBreak="0">
     <w:nsid w:val="64391981"/>
     <w:multiLevelType w:val="hybridMultilevel"/>
     <w:tmpl w:val="20BE8D24"/>
@@ -9619,7 +9803,7 @@
       </w:pPr>
     </w:lvl>
   </w:abstractNum>
-  <w:abstractNum w:abstractNumId="8" w15:restartNumberingAfterBreak="0">
+  <w:abstractNum w:abstractNumId="11" w15:restartNumberingAfterBreak="0">
     <w:nsid w:val="6BB433DC"/>
     <w:multiLevelType w:val="hybridMultilevel"/>
     <w:tmpl w:val="DF041E2A"/>
@@ -9732,32 +9916,273 @@
       </w:rPr>
     </w:lvl>
   </w:abstractNum>
+  <w:abstractNum w:abstractNumId="12" w15:restartNumberingAfterBreak="0">
+    <w:nsid w:val="6DE07BD0"/>
+    <w:multiLevelType w:val="hybridMultilevel"/>
+    <w:tmpl w:val="6078506A"/>
+    <w:lvl w:ilvl="0" w:tplc="04100001">
+      <w:start w:val="1"/>
+      <w:numFmt w:val="bullet"/>
+      <w:lvlText w:val=""/>
+      <w:lvlJc w:val="left"/>
+      <w:pPr>
+        <w:ind w:left="720" w:hanging="360"/>
+      </w:pPr>
+      <w:rPr>
+        <w:rFonts w:ascii="Symbol" w:hAnsi="Symbol" w:hint="default"/>
+      </w:rPr>
+    </w:lvl>
+    <w:lvl w:ilvl="1" w:tplc="04100003" w:tentative="1">
+      <w:start w:val="1"/>
+      <w:numFmt w:val="bullet"/>
+      <w:lvlText w:val="o"/>
+      <w:lvlJc w:val="left"/>
+      <w:pPr>
+        <w:ind w:left="1440" w:hanging="360"/>
+      </w:pPr>
+      <w:rPr>
+        <w:rFonts w:ascii="Courier New" w:hAnsi="Courier New" w:cs="Courier New" w:hint="default"/>
+      </w:rPr>
+    </w:lvl>
+    <w:lvl w:ilvl="2" w:tplc="04100005" w:tentative="1">
+      <w:start w:val="1"/>
+      <w:numFmt w:val="bullet"/>
+      <w:lvlText w:val=""/>
+      <w:lvlJc w:val="left"/>
+      <w:pPr>
+        <w:ind w:left="2160" w:hanging="360"/>
+      </w:pPr>
+      <w:rPr>
+        <w:rFonts w:ascii="Wingdings" w:hAnsi="Wingdings" w:hint="default"/>
+      </w:rPr>
+    </w:lvl>
+    <w:lvl w:ilvl="3" w:tplc="04100001" w:tentative="1">
+      <w:start w:val="1"/>
+      <w:numFmt w:val="bullet"/>
+      <w:lvlText w:val=""/>
+      <w:lvlJc w:val="left"/>
+      <w:pPr>
+        <w:ind w:left="2880" w:hanging="360"/>
+      </w:pPr>
+      <w:rPr>
+        <w:rFonts w:ascii="Symbol" w:hAnsi="Symbol" w:hint="default"/>
+      </w:rPr>
+    </w:lvl>
+    <w:lvl w:ilvl="4" w:tplc="04100003" w:tentative="1">
+      <w:start w:val="1"/>
+      <w:numFmt w:val="bullet"/>
+      <w:lvlText w:val="o"/>
+      <w:lvlJc w:val="left"/>
+      <w:pPr>
+        <w:ind w:left="3600" w:hanging="360"/>
+      </w:pPr>
+      <w:rPr>
+        <w:rFonts w:ascii="Courier New" w:hAnsi="Courier New" w:cs="Courier New" w:hint="default"/>
+      </w:rPr>
+    </w:lvl>
+    <w:lvl w:ilvl="5" w:tplc="04100005" w:tentative="1">
+      <w:start w:val="1"/>
+      <w:numFmt w:val="bullet"/>
+      <w:lvlText w:val=""/>
+      <w:lvlJc w:val="left"/>
+      <w:pPr>
+        <w:ind w:left="4320" w:hanging="360"/>
+      </w:pPr>
+      <w:rPr>
+        <w:rFonts w:ascii="Wingdings" w:hAnsi="Wingdings" w:hint="default"/>
+      </w:rPr>
+    </w:lvl>
+    <w:lvl w:ilvl="6" w:tplc="04100001" w:tentative="1">
+      <w:start w:val="1"/>
+      <w:numFmt w:val="bullet"/>
+      <w:lvlText w:val=""/>
+      <w:lvlJc w:val="left"/>
+      <w:pPr>
+        <w:ind w:left="5040" w:hanging="360"/>
+      </w:pPr>
+      <w:rPr>
+        <w:rFonts w:ascii="Symbol" w:hAnsi="Symbol" w:hint="default"/>
+      </w:rPr>
+    </w:lvl>
+    <w:lvl w:ilvl="7" w:tplc="04100003" w:tentative="1">
+      <w:start w:val="1"/>
+      <w:numFmt w:val="bullet"/>
+      <w:lvlText w:val="o"/>
+      <w:lvlJc w:val="left"/>
+      <w:pPr>
+        <w:ind w:left="5760" w:hanging="360"/>
+      </w:pPr>
+      <w:rPr>
+        <w:rFonts w:ascii="Courier New" w:hAnsi="Courier New" w:cs="Courier New" w:hint="default"/>
+      </w:rPr>
+    </w:lvl>
+    <w:lvl w:ilvl="8" w:tplc="04100005" w:tentative="1">
+      <w:start w:val="1"/>
+      <w:numFmt w:val="bullet"/>
+      <w:lvlText w:val=""/>
+      <w:lvlJc w:val="left"/>
+      <w:pPr>
+        <w:ind w:left="6480" w:hanging="360"/>
+      </w:pPr>
+      <w:rPr>
+        <w:rFonts w:ascii="Wingdings" w:hAnsi="Wingdings" w:hint="default"/>
+      </w:rPr>
+    </w:lvl>
+  </w:abstractNum>
+  <w:abstractNum w:abstractNumId="13" w15:restartNumberingAfterBreak="0">
+    <w:nsid w:val="70B059B2"/>
+    <w:multiLevelType w:val="hybridMultilevel"/>
+    <w:tmpl w:val="8EFE1306"/>
+    <w:lvl w:ilvl="0" w:tplc="04100001">
+      <w:start w:val="1"/>
+      <w:numFmt w:val="bullet"/>
+      <w:lvlText w:val=""/>
+      <w:lvlJc w:val="left"/>
+      <w:pPr>
+        <w:ind w:left="720" w:hanging="360"/>
+      </w:pPr>
+      <w:rPr>
+        <w:rFonts w:ascii="Symbol" w:hAnsi="Symbol" w:hint="default"/>
+      </w:rPr>
+    </w:lvl>
+    <w:lvl w:ilvl="1" w:tplc="04100003" w:tentative="1">
+      <w:start w:val="1"/>
+      <w:numFmt w:val="bullet"/>
+      <w:lvlText w:val="o"/>
+      <w:lvlJc w:val="left"/>
+      <w:pPr>
+        <w:ind w:left="1440" w:hanging="360"/>
+      </w:pPr>
+      <w:rPr>
+        <w:rFonts w:ascii="Courier New" w:hAnsi="Courier New" w:cs="Courier New" w:hint="default"/>
+      </w:rPr>
+    </w:lvl>
+    <w:lvl w:ilvl="2" w:tplc="04100005" w:tentative="1">
+      <w:start w:val="1"/>
+      <w:numFmt w:val="bullet"/>
+      <w:lvlText w:val=""/>
+      <w:lvlJc w:val="left"/>
+      <w:pPr>
+        <w:ind w:left="2160" w:hanging="360"/>
+      </w:pPr>
+      <w:rPr>
+        <w:rFonts w:ascii="Wingdings" w:hAnsi="Wingdings" w:hint="default"/>
+      </w:rPr>
+    </w:lvl>
+    <w:lvl w:ilvl="3" w:tplc="04100001" w:tentative="1">
+      <w:start w:val="1"/>
+      <w:numFmt w:val="bullet"/>
+      <w:lvlText w:val=""/>
+      <w:lvlJc w:val="left"/>
+      <w:pPr>
+        <w:ind w:left="2880" w:hanging="360"/>
+      </w:pPr>
+      <w:rPr>
+        <w:rFonts w:ascii="Symbol" w:hAnsi="Symbol" w:hint="default"/>
+      </w:rPr>
+    </w:lvl>
+    <w:lvl w:ilvl="4" w:tplc="04100003" w:tentative="1">
+      <w:start w:val="1"/>
+      <w:numFmt w:val="bullet"/>
+      <w:lvlText w:val="o"/>
+      <w:lvlJc w:val="left"/>
+      <w:pPr>
+        <w:ind w:left="3600" w:hanging="360"/>
+      </w:pPr>
+      <w:rPr>
+        <w:rFonts w:ascii="Courier New" w:hAnsi="Courier New" w:cs="Courier New" w:hint="default"/>
+      </w:rPr>
+    </w:lvl>
+    <w:lvl w:ilvl="5" w:tplc="04100005" w:tentative="1">
+      <w:start w:val="1"/>
+      <w:numFmt w:val="bullet"/>
+      <w:lvlText w:val=""/>
+      <w:lvlJc w:val="left"/>
+      <w:pPr>
+        <w:ind w:left="4320" w:hanging="360"/>
+      </w:pPr>
+      <w:rPr>
+        <w:rFonts w:ascii="Wingdings" w:hAnsi="Wingdings" w:hint="default"/>
+      </w:rPr>
+    </w:lvl>
+    <w:lvl w:ilvl="6" w:tplc="04100001" w:tentative="1">
+      <w:start w:val="1"/>
+      <w:numFmt w:val="bullet"/>
+      <w:lvlText w:val=""/>
+      <w:lvlJc w:val="left"/>
+      <w:pPr>
+        <w:ind w:left="5040" w:hanging="360"/>
+      </w:pPr>
+      <w:rPr>
+        <w:rFonts w:ascii="Symbol" w:hAnsi="Symbol" w:hint="default"/>
+      </w:rPr>
+    </w:lvl>
+    <w:lvl w:ilvl="7" w:tplc="04100003" w:tentative="1">
+      <w:start w:val="1"/>
+      <w:numFmt w:val="bullet"/>
+      <w:lvlText w:val="o"/>
+      <w:lvlJc w:val="left"/>
+      <w:pPr>
+        <w:ind w:left="5760" w:hanging="360"/>
+      </w:pPr>
+      <w:rPr>
+        <w:rFonts w:ascii="Courier New" w:hAnsi="Courier New" w:cs="Courier New" w:hint="default"/>
+      </w:rPr>
+    </w:lvl>
+    <w:lvl w:ilvl="8" w:tplc="04100005" w:tentative="1">
+      <w:start w:val="1"/>
+      <w:numFmt w:val="bullet"/>
+      <w:lvlText w:val=""/>
+      <w:lvlJc w:val="left"/>
+      <w:pPr>
+        <w:ind w:left="6480" w:hanging="360"/>
+      </w:pPr>
+      <w:rPr>
+        <w:rFonts w:ascii="Wingdings" w:hAnsi="Wingdings" w:hint="default"/>
+      </w:rPr>
+    </w:lvl>
+  </w:abstractNum>
   <w:num w:numId="1">
+    <w:abstractNumId w:val="6"/>
+  </w:num>
+  <w:num w:numId="2">
+    <w:abstractNumId w:val="11"/>
+  </w:num>
+  <w:num w:numId="3">
+    <w:abstractNumId w:val="2"/>
+  </w:num>
+  <w:num w:numId="4">
+    <w:abstractNumId w:val="7"/>
+  </w:num>
+  <w:num w:numId="5">
+    <w:abstractNumId w:val="1"/>
+  </w:num>
+  <w:num w:numId="6">
+    <w:abstractNumId w:val="10"/>
+  </w:num>
+  <w:num w:numId="7">
     <w:abstractNumId w:val="3"/>
   </w:num>
-  <w:num w:numId="2">
+  <w:num w:numId="8">
+    <w:abstractNumId w:val="9"/>
+  </w:num>
+  <w:num w:numId="9">
     <w:abstractNumId w:val="8"/>
   </w:num>
-  <w:num w:numId="3">
-    <w:abstractNumId w:val="1"/>
+  <w:num w:numId="10">
+    <w:abstractNumId w:val="12"/>
   </w:num>
-  <w:num w:numId="4">
+  <w:num w:numId="11">
     <w:abstractNumId w:val="4"/>
   </w:num>
-  <w:num w:numId="5">
+  <w:num w:numId="12">
+    <w:abstractNumId w:val="5"/>
+  </w:num>
+  <w:num w:numId="13">
+    <w:abstractNumId w:val="13"/>
+  </w:num>
+  <w:num w:numId="14">
     <w:abstractNumId w:val="0"/>
-  </w:num>
-  <w:num w:numId="6">
-    <w:abstractNumId w:val="7"/>
-  </w:num>
-  <w:num w:numId="7">
-    <w:abstractNumId w:val="2"/>
-  </w:num>
-  <w:num w:numId="8">
-    <w:abstractNumId w:val="6"/>
-  </w:num>
-  <w:num w:numId="9">
-    <w:abstractNumId w:val="5"/>
   </w:num>
 </w:numbering>
 </file>

</xml_diff>